<commit_message>
Test Cases Design updated, test case dijkstra method added
</commit_message>
<xml_diff>
--- a/docs/Test Cases Design.docx
+++ b/docs/Test Cases Design.docx
@@ -308,6 +308,7 @@
                 <w:lang w:val="en-US" w:eastAsia="es-CO"/>
               </w:rPr>
             </w:pPr>
+            <w:proofErr w:type="spellStart"/>
             <w:r>
               <w:rPr>
                 <w:rFonts w:ascii="Times New Roman" w:eastAsia="Times New Roman" w:hAnsi="Times New Roman" w:cs="Times New Roman"/>
@@ -326,6 +327,7 @@
               </w:rPr>
               <w:t>Test</w:t>
             </w:r>
+            <w:proofErr w:type="spellEnd"/>
           </w:p>
         </w:tc>
         <w:tc>
@@ -442,6 +444,7 @@
                 <w:lang w:val="en-US" w:eastAsia="es-CO"/>
               </w:rPr>
             </w:pPr>
+            <w:proofErr w:type="spellStart"/>
             <w:r>
               <w:rPr>
                 <w:rFonts w:ascii="Times New Roman" w:eastAsia="Times New Roman" w:hAnsi="Times New Roman" w:cs="Times New Roman"/>
@@ -461,6 +464,7 @@
               </w:rPr>
               <w:t>Test</w:t>
             </w:r>
+            <w:proofErr w:type="spellEnd"/>
           </w:p>
         </w:tc>
         <w:tc>
@@ -623,6 +627,7 @@
                 <w:lang w:val="en-US" w:eastAsia="es-CO"/>
               </w:rPr>
             </w:pPr>
+            <w:proofErr w:type="spellStart"/>
             <w:r>
               <w:rPr>
                 <w:rFonts w:ascii="Times New Roman" w:eastAsia="Times New Roman" w:hAnsi="Times New Roman" w:cs="Times New Roman"/>
@@ -642,6 +647,7 @@
               </w:rPr>
               <w:t>Test</w:t>
             </w:r>
+            <w:proofErr w:type="spellEnd"/>
           </w:p>
         </w:tc>
         <w:tc>
@@ -787,20 +793,6 @@
         </w:rPr>
       </w:pPr>
     </w:p>
-    <w:p>
-      <w:pPr>
-        <w:spacing w:after="0" w:line="276" w:lineRule="auto"/>
-        <w:rPr>
-          <w:rFonts w:ascii="Times New Roman" w:eastAsia="Times New Roman" w:hAnsi="Times New Roman" w:cs="Times New Roman"/>
-          <w:b/>
-          <w:bCs/>
-          <w:color w:val="002060"/>
-          <w:sz w:val="24"/>
-          <w:szCs w:val="24"/>
-          <w:lang w:val="en-US" w:eastAsia="es-CO"/>
-        </w:rPr>
-      </w:pPr>
-    </w:p>
     <w:tbl>
       <w:tblPr>
         <w:tblW w:w="10915" w:type="dxa"/>
@@ -1572,155 +1564,156 @@
                 <w:rFonts w:ascii="Times New Roman" w:eastAsia="Times New Roman" w:hAnsi="Times New Roman" w:cs="Times New Roman"/>
                 <w:sz w:val="20"/>
                 <w:szCs w:val="20"/>
-                <w:lang w:val="en-US" w:eastAsia="es-CO"/>
-              </w:rPr>
-            </w:pPr>
-            <w:r>
-              <w:rPr>
-                <w:rFonts w:ascii="Times New Roman" w:eastAsia="Times New Roman" w:hAnsi="Times New Roman" w:cs="Times New Roman"/>
-                <w:sz w:val="20"/>
-                <w:szCs w:val="20"/>
-                <w:lang w:val="en-US" w:eastAsia="es-CO"/>
-              </w:rPr>
-              <w:t>Vertex=”1”</w:t>
-            </w:r>
-          </w:p>
-          <w:p>
-            <w:pPr>
-              <w:spacing w:after="0" w:line="240" w:lineRule="auto"/>
-              <w:jc w:val="center"/>
-              <w:rPr>
-                <w:rFonts w:ascii="Times New Roman" w:eastAsia="Times New Roman" w:hAnsi="Times New Roman" w:cs="Times New Roman"/>
-                <w:sz w:val="20"/>
-                <w:szCs w:val="20"/>
-                <w:lang w:val="en-US" w:eastAsia="es-CO"/>
-              </w:rPr>
-            </w:pPr>
-            <w:r>
-              <w:rPr>
-                <w:rFonts w:ascii="Times New Roman" w:eastAsia="Times New Roman" w:hAnsi="Times New Roman" w:cs="Times New Roman"/>
-                <w:sz w:val="20"/>
-                <w:szCs w:val="20"/>
-                <w:lang w:val="en-US" w:eastAsia="es-CO"/>
-              </w:rPr>
-              <w:t>Vertex=”2”</w:t>
-            </w:r>
-          </w:p>
-          <w:p>
-            <w:pPr>
-              <w:spacing w:after="0" w:line="240" w:lineRule="auto"/>
-              <w:jc w:val="center"/>
-              <w:rPr>
-                <w:rFonts w:ascii="Times New Roman" w:eastAsia="Times New Roman" w:hAnsi="Times New Roman" w:cs="Times New Roman"/>
-                <w:sz w:val="20"/>
-                <w:szCs w:val="20"/>
-                <w:lang w:val="en-US" w:eastAsia="es-CO"/>
-              </w:rPr>
-            </w:pPr>
-            <w:r>
-              <w:rPr>
-                <w:rFonts w:ascii="Times New Roman" w:eastAsia="Times New Roman" w:hAnsi="Times New Roman" w:cs="Times New Roman"/>
-                <w:sz w:val="20"/>
-                <w:szCs w:val="20"/>
-                <w:lang w:val="en-US" w:eastAsia="es-CO"/>
-              </w:rPr>
-              <w:t>Vertex=”</w:t>
-            </w:r>
-            <w:r>
-              <w:rPr>
-                <w:rFonts w:ascii="Times New Roman" w:eastAsia="Times New Roman" w:hAnsi="Times New Roman" w:cs="Times New Roman"/>
-                <w:sz w:val="20"/>
-                <w:szCs w:val="20"/>
-                <w:lang w:val="en-US" w:eastAsia="es-CO"/>
-              </w:rPr>
-              <w:t>3</w:t>
-            </w:r>
-            <w:r>
-              <w:rPr>
-                <w:rFonts w:ascii="Times New Roman" w:eastAsia="Times New Roman" w:hAnsi="Times New Roman" w:cs="Times New Roman"/>
-                <w:sz w:val="20"/>
-                <w:szCs w:val="20"/>
-                <w:lang w:val="en-US" w:eastAsia="es-CO"/>
-              </w:rPr>
-              <w:t>”</w:t>
-            </w:r>
-          </w:p>
-          <w:p>
-            <w:pPr>
-              <w:spacing w:after="0" w:line="240" w:lineRule="auto"/>
-              <w:jc w:val="center"/>
-              <w:rPr>
-                <w:rFonts w:ascii="Times New Roman" w:eastAsia="Times New Roman" w:hAnsi="Times New Roman" w:cs="Times New Roman"/>
-                <w:sz w:val="20"/>
-                <w:szCs w:val="20"/>
-                <w:lang w:val="en-US" w:eastAsia="es-CO"/>
-              </w:rPr>
-            </w:pPr>
-            <w:r>
-              <w:rPr>
-                <w:rFonts w:ascii="Times New Roman" w:eastAsia="Times New Roman" w:hAnsi="Times New Roman" w:cs="Times New Roman"/>
-                <w:sz w:val="20"/>
-                <w:szCs w:val="20"/>
-                <w:lang w:val="en-US" w:eastAsia="es-CO"/>
-              </w:rPr>
-              <w:t>Vertex=”</w:t>
-            </w:r>
-            <w:r>
-              <w:rPr>
-                <w:rFonts w:ascii="Times New Roman" w:eastAsia="Times New Roman" w:hAnsi="Times New Roman" w:cs="Times New Roman"/>
-                <w:sz w:val="20"/>
-                <w:szCs w:val="20"/>
-                <w:lang w:val="en-US" w:eastAsia="es-CO"/>
-              </w:rPr>
-              <w:t>4</w:t>
-            </w:r>
-            <w:r>
-              <w:rPr>
-                <w:rFonts w:ascii="Times New Roman" w:eastAsia="Times New Roman" w:hAnsi="Times New Roman" w:cs="Times New Roman"/>
-                <w:sz w:val="20"/>
-                <w:szCs w:val="20"/>
-                <w:lang w:val="en-US" w:eastAsia="es-CO"/>
-              </w:rPr>
-              <w:t>”</w:t>
-            </w:r>
-          </w:p>
-          <w:p>
-            <w:pPr>
-              <w:spacing w:after="0" w:line="240" w:lineRule="auto"/>
-              <w:jc w:val="center"/>
-              <w:rPr>
-                <w:rFonts w:ascii="Times New Roman" w:eastAsia="Times New Roman" w:hAnsi="Times New Roman" w:cs="Times New Roman"/>
-                <w:sz w:val="20"/>
-                <w:szCs w:val="20"/>
-                <w:lang w:val="en-US" w:eastAsia="es-CO"/>
-              </w:rPr>
-            </w:pPr>
-            <w:r>
-              <w:rPr>
-                <w:rFonts w:ascii="Times New Roman" w:eastAsia="Times New Roman" w:hAnsi="Times New Roman" w:cs="Times New Roman"/>
-                <w:sz w:val="20"/>
-                <w:szCs w:val="20"/>
-                <w:lang w:val="en-US" w:eastAsia="es-CO"/>
-              </w:rPr>
-              <w:t>Vertex=”</w:t>
-            </w:r>
-            <w:r>
-              <w:rPr>
-                <w:rFonts w:ascii="Times New Roman" w:eastAsia="Times New Roman" w:hAnsi="Times New Roman" w:cs="Times New Roman"/>
-                <w:sz w:val="20"/>
-                <w:szCs w:val="20"/>
-                <w:lang w:val="en-US" w:eastAsia="es-CO"/>
-              </w:rPr>
-              <w:t>5</w:t>
-            </w:r>
-            <w:r>
-              <w:rPr>
-                <w:rFonts w:ascii="Times New Roman" w:eastAsia="Times New Roman" w:hAnsi="Times New Roman" w:cs="Times New Roman"/>
-                <w:sz w:val="20"/>
-                <w:szCs w:val="20"/>
-                <w:lang w:val="en-US" w:eastAsia="es-CO"/>
-              </w:rPr>
-              <w:t>”</w:t>
+                <w:lang w:eastAsia="es-CO"/>
+              </w:rPr>
+            </w:pPr>
+            <w:proofErr w:type="spellStart"/>
+            <w:r>
+              <w:rPr>
+                <w:rFonts w:ascii="Times New Roman" w:eastAsia="Times New Roman" w:hAnsi="Times New Roman" w:cs="Times New Roman"/>
+                <w:sz w:val="20"/>
+                <w:szCs w:val="20"/>
+                <w:lang w:eastAsia="es-CO"/>
+              </w:rPr>
+              <w:t>Vertex</w:t>
+            </w:r>
+            <w:proofErr w:type="spellEnd"/>
+            <w:r>
+              <w:rPr>
+                <w:rFonts w:ascii="Times New Roman" w:eastAsia="Times New Roman" w:hAnsi="Times New Roman" w:cs="Times New Roman"/>
+                <w:sz w:val="20"/>
+                <w:szCs w:val="20"/>
+                <w:lang w:eastAsia="es-CO"/>
+              </w:rPr>
+              <w:t>=”1”</w:t>
+            </w:r>
+          </w:p>
+          <w:p>
+            <w:pPr>
+              <w:spacing w:after="0" w:line="240" w:lineRule="auto"/>
+              <w:jc w:val="center"/>
+              <w:rPr>
+                <w:rFonts w:ascii="Times New Roman" w:eastAsia="Times New Roman" w:hAnsi="Times New Roman" w:cs="Times New Roman"/>
+                <w:sz w:val="20"/>
+                <w:szCs w:val="20"/>
+                <w:lang w:eastAsia="es-CO"/>
+              </w:rPr>
+            </w:pPr>
+            <w:proofErr w:type="spellStart"/>
+            <w:r>
+              <w:rPr>
+                <w:rFonts w:ascii="Times New Roman" w:eastAsia="Times New Roman" w:hAnsi="Times New Roman" w:cs="Times New Roman"/>
+                <w:sz w:val="20"/>
+                <w:szCs w:val="20"/>
+                <w:lang w:eastAsia="es-CO"/>
+              </w:rPr>
+              <w:t>Vertex</w:t>
+            </w:r>
+            <w:proofErr w:type="spellEnd"/>
+            <w:r>
+              <w:rPr>
+                <w:rFonts w:ascii="Times New Roman" w:eastAsia="Times New Roman" w:hAnsi="Times New Roman" w:cs="Times New Roman"/>
+                <w:sz w:val="20"/>
+                <w:szCs w:val="20"/>
+                <w:lang w:eastAsia="es-CO"/>
+              </w:rPr>
+              <w:t>=”2”</w:t>
+            </w:r>
+          </w:p>
+          <w:p>
+            <w:pPr>
+              <w:spacing w:after="0" w:line="240" w:lineRule="auto"/>
+              <w:jc w:val="center"/>
+              <w:rPr>
+                <w:rFonts w:ascii="Times New Roman" w:eastAsia="Times New Roman" w:hAnsi="Times New Roman" w:cs="Times New Roman"/>
+                <w:sz w:val="20"/>
+                <w:szCs w:val="20"/>
+                <w:lang w:eastAsia="es-CO"/>
+              </w:rPr>
+            </w:pPr>
+            <w:proofErr w:type="spellStart"/>
+            <w:r>
+              <w:rPr>
+                <w:rFonts w:ascii="Times New Roman" w:eastAsia="Times New Roman" w:hAnsi="Times New Roman" w:cs="Times New Roman"/>
+                <w:sz w:val="20"/>
+                <w:szCs w:val="20"/>
+                <w:lang w:eastAsia="es-CO"/>
+              </w:rPr>
+              <w:t>Vertex</w:t>
+            </w:r>
+            <w:proofErr w:type="spellEnd"/>
+            <w:r>
+              <w:rPr>
+                <w:rFonts w:ascii="Times New Roman" w:eastAsia="Times New Roman" w:hAnsi="Times New Roman" w:cs="Times New Roman"/>
+                <w:sz w:val="20"/>
+                <w:szCs w:val="20"/>
+                <w:lang w:eastAsia="es-CO"/>
+              </w:rPr>
+              <w:t>=”3”</w:t>
+            </w:r>
+          </w:p>
+          <w:p>
+            <w:pPr>
+              <w:spacing w:after="0" w:line="240" w:lineRule="auto"/>
+              <w:jc w:val="center"/>
+              <w:rPr>
+                <w:rFonts w:ascii="Times New Roman" w:eastAsia="Times New Roman" w:hAnsi="Times New Roman" w:cs="Times New Roman"/>
+                <w:sz w:val="20"/>
+                <w:szCs w:val="20"/>
+                <w:lang w:eastAsia="es-CO"/>
+              </w:rPr>
+            </w:pPr>
+            <w:proofErr w:type="spellStart"/>
+            <w:r>
+              <w:rPr>
+                <w:rFonts w:ascii="Times New Roman" w:eastAsia="Times New Roman" w:hAnsi="Times New Roman" w:cs="Times New Roman"/>
+                <w:sz w:val="20"/>
+                <w:szCs w:val="20"/>
+                <w:lang w:eastAsia="es-CO"/>
+              </w:rPr>
+              <w:t>Vertex</w:t>
+            </w:r>
+            <w:proofErr w:type="spellEnd"/>
+            <w:r>
+              <w:rPr>
+                <w:rFonts w:ascii="Times New Roman" w:eastAsia="Times New Roman" w:hAnsi="Times New Roman" w:cs="Times New Roman"/>
+                <w:sz w:val="20"/>
+                <w:szCs w:val="20"/>
+                <w:lang w:eastAsia="es-CO"/>
+              </w:rPr>
+              <w:t>=”4”</w:t>
+            </w:r>
+          </w:p>
+          <w:p>
+            <w:pPr>
+              <w:spacing w:after="0" w:line="240" w:lineRule="auto"/>
+              <w:jc w:val="center"/>
+              <w:rPr>
+                <w:rFonts w:ascii="Times New Roman" w:eastAsia="Times New Roman" w:hAnsi="Times New Roman" w:cs="Times New Roman"/>
+                <w:sz w:val="20"/>
+                <w:szCs w:val="20"/>
+                <w:lang w:eastAsia="es-CO"/>
+              </w:rPr>
+            </w:pPr>
+            <w:proofErr w:type="spellStart"/>
+            <w:r>
+              <w:rPr>
+                <w:rFonts w:ascii="Times New Roman" w:eastAsia="Times New Roman" w:hAnsi="Times New Roman" w:cs="Times New Roman"/>
+                <w:sz w:val="20"/>
+                <w:szCs w:val="20"/>
+                <w:lang w:eastAsia="es-CO"/>
+              </w:rPr>
+              <w:t>Vertex</w:t>
+            </w:r>
+            <w:proofErr w:type="spellEnd"/>
+            <w:r>
+              <w:rPr>
+                <w:rFonts w:ascii="Times New Roman" w:eastAsia="Times New Roman" w:hAnsi="Times New Roman" w:cs="Times New Roman"/>
+                <w:sz w:val="20"/>
+                <w:szCs w:val="20"/>
+                <w:lang w:eastAsia="es-CO"/>
+              </w:rPr>
+              <w:t>=”5”</w:t>
             </w:r>
           </w:p>
         </w:tc>
@@ -1760,16 +1753,7 @@
                 <w:szCs w:val="20"/>
                 <w:lang w:val="en-US" w:eastAsia="es-CO"/>
               </w:rPr>
-              <w:t xml:space="preserve">The graph </w:t>
-            </w:r>
-            <w:r>
-              <w:rPr>
-                <w:rFonts w:ascii="Times New Roman" w:eastAsia="Times New Roman" w:hAnsi="Times New Roman" w:cs="Times New Roman"/>
-                <w:sz w:val="20"/>
-                <w:szCs w:val="20"/>
-                <w:lang w:val="en-US" w:eastAsia="es-CO"/>
-              </w:rPr>
-              <w:t xml:space="preserve">contains </w:t>
+              <w:t xml:space="preserve">The graph contains </w:t>
             </w:r>
             <w:r>
               <w:rPr>
@@ -1943,14 +1927,25 @@
                 <w:lang w:val="es-US" w:eastAsia="es-CO"/>
               </w:rPr>
             </w:pPr>
-            <w:r>
-              <w:rPr>
-                <w:rFonts w:ascii="Times New Roman" w:eastAsia="Times New Roman" w:hAnsi="Times New Roman" w:cs="Times New Roman"/>
-                <w:sz w:val="20"/>
-                <w:szCs w:val="20"/>
-                <w:lang w:val="es-US" w:eastAsia="es-CO"/>
-              </w:rPr>
-              <w:t>Vertex=”</w:t>
+            <w:proofErr w:type="spellStart"/>
+            <w:r>
+              <w:rPr>
+                <w:rFonts w:ascii="Times New Roman" w:eastAsia="Times New Roman" w:hAnsi="Times New Roman" w:cs="Times New Roman"/>
+                <w:sz w:val="20"/>
+                <w:szCs w:val="20"/>
+                <w:lang w:val="es-US" w:eastAsia="es-CO"/>
+              </w:rPr>
+              <w:t>Vertex</w:t>
+            </w:r>
+            <w:proofErr w:type="spellEnd"/>
+            <w:r>
+              <w:rPr>
+                <w:rFonts w:ascii="Times New Roman" w:eastAsia="Times New Roman" w:hAnsi="Times New Roman" w:cs="Times New Roman"/>
+                <w:sz w:val="20"/>
+                <w:szCs w:val="20"/>
+                <w:lang w:val="es-US" w:eastAsia="es-CO"/>
+              </w:rPr>
+              <w:t>=”</w:t>
             </w:r>
             <w:r>
               <w:rPr>
@@ -1982,14 +1977,25 @@
                 <w:lang w:val="es-US" w:eastAsia="es-CO"/>
               </w:rPr>
             </w:pPr>
-            <w:r>
-              <w:rPr>
-                <w:rFonts w:ascii="Times New Roman" w:eastAsia="Times New Roman" w:hAnsi="Times New Roman" w:cs="Times New Roman"/>
-                <w:sz w:val="20"/>
-                <w:szCs w:val="20"/>
-                <w:lang w:val="es-US" w:eastAsia="es-CO"/>
-              </w:rPr>
-              <w:t>Vertex=”</w:t>
+            <w:proofErr w:type="spellStart"/>
+            <w:r>
+              <w:rPr>
+                <w:rFonts w:ascii="Times New Roman" w:eastAsia="Times New Roman" w:hAnsi="Times New Roman" w:cs="Times New Roman"/>
+                <w:sz w:val="20"/>
+                <w:szCs w:val="20"/>
+                <w:lang w:val="es-US" w:eastAsia="es-CO"/>
+              </w:rPr>
+              <w:t>Vertex</w:t>
+            </w:r>
+            <w:proofErr w:type="spellEnd"/>
+            <w:r>
+              <w:rPr>
+                <w:rFonts w:ascii="Times New Roman" w:eastAsia="Times New Roman" w:hAnsi="Times New Roman" w:cs="Times New Roman"/>
+                <w:sz w:val="20"/>
+                <w:szCs w:val="20"/>
+                <w:lang w:val="es-US" w:eastAsia="es-CO"/>
+              </w:rPr>
+              <w:t>=”</w:t>
             </w:r>
             <w:r>
               <w:rPr>
@@ -2021,14 +2027,25 @@
                 <w:lang w:val="es-US" w:eastAsia="es-CO"/>
               </w:rPr>
             </w:pPr>
-            <w:r>
-              <w:rPr>
-                <w:rFonts w:ascii="Times New Roman" w:eastAsia="Times New Roman" w:hAnsi="Times New Roman" w:cs="Times New Roman"/>
-                <w:sz w:val="20"/>
-                <w:szCs w:val="20"/>
-                <w:lang w:val="es-US" w:eastAsia="es-CO"/>
-              </w:rPr>
-              <w:t>Vertex=”</w:t>
+            <w:proofErr w:type="spellStart"/>
+            <w:r>
+              <w:rPr>
+                <w:rFonts w:ascii="Times New Roman" w:eastAsia="Times New Roman" w:hAnsi="Times New Roman" w:cs="Times New Roman"/>
+                <w:sz w:val="20"/>
+                <w:szCs w:val="20"/>
+                <w:lang w:val="es-US" w:eastAsia="es-CO"/>
+              </w:rPr>
+              <w:t>Vertex</w:t>
+            </w:r>
+            <w:proofErr w:type="spellEnd"/>
+            <w:r>
+              <w:rPr>
+                <w:rFonts w:ascii="Times New Roman" w:eastAsia="Times New Roman" w:hAnsi="Times New Roman" w:cs="Times New Roman"/>
+                <w:sz w:val="20"/>
+                <w:szCs w:val="20"/>
+                <w:lang w:val="es-US" w:eastAsia="es-CO"/>
+              </w:rPr>
+              <w:t>=”</w:t>
             </w:r>
             <w:r>
               <w:rPr>
@@ -2060,14 +2077,25 @@
                 <w:lang w:val="es-US" w:eastAsia="es-CO"/>
               </w:rPr>
             </w:pPr>
-            <w:r>
-              <w:rPr>
-                <w:rFonts w:ascii="Times New Roman" w:eastAsia="Times New Roman" w:hAnsi="Times New Roman" w:cs="Times New Roman"/>
-                <w:sz w:val="20"/>
-                <w:szCs w:val="20"/>
-                <w:lang w:val="es-US" w:eastAsia="es-CO"/>
-              </w:rPr>
-              <w:t>Vertex=”</w:t>
+            <w:proofErr w:type="spellStart"/>
+            <w:r>
+              <w:rPr>
+                <w:rFonts w:ascii="Times New Roman" w:eastAsia="Times New Roman" w:hAnsi="Times New Roman" w:cs="Times New Roman"/>
+                <w:sz w:val="20"/>
+                <w:szCs w:val="20"/>
+                <w:lang w:val="es-US" w:eastAsia="es-CO"/>
+              </w:rPr>
+              <w:t>Vertex</w:t>
+            </w:r>
+            <w:proofErr w:type="spellEnd"/>
+            <w:r>
+              <w:rPr>
+                <w:rFonts w:ascii="Times New Roman" w:eastAsia="Times New Roman" w:hAnsi="Times New Roman" w:cs="Times New Roman"/>
+                <w:sz w:val="20"/>
+                <w:szCs w:val="20"/>
+                <w:lang w:val="es-US" w:eastAsia="es-CO"/>
+              </w:rPr>
+              <w:t>=”</w:t>
             </w:r>
             <w:r>
               <w:rPr>
@@ -2099,14 +2127,25 @@
                 <w:lang w:val="es-US" w:eastAsia="es-CO"/>
               </w:rPr>
             </w:pPr>
-            <w:r>
-              <w:rPr>
-                <w:rFonts w:ascii="Times New Roman" w:eastAsia="Times New Roman" w:hAnsi="Times New Roman" w:cs="Times New Roman"/>
-                <w:sz w:val="20"/>
-                <w:szCs w:val="20"/>
-                <w:lang w:val="es-US" w:eastAsia="es-CO"/>
-              </w:rPr>
-              <w:t>Vertex=”</w:t>
+            <w:proofErr w:type="spellStart"/>
+            <w:r>
+              <w:rPr>
+                <w:rFonts w:ascii="Times New Roman" w:eastAsia="Times New Roman" w:hAnsi="Times New Roman" w:cs="Times New Roman"/>
+                <w:sz w:val="20"/>
+                <w:szCs w:val="20"/>
+                <w:lang w:val="es-US" w:eastAsia="es-CO"/>
+              </w:rPr>
+              <w:t>Vertex</w:t>
+            </w:r>
+            <w:proofErr w:type="spellEnd"/>
+            <w:r>
+              <w:rPr>
+                <w:rFonts w:ascii="Times New Roman" w:eastAsia="Times New Roman" w:hAnsi="Times New Roman" w:cs="Times New Roman"/>
+                <w:sz w:val="20"/>
+                <w:szCs w:val="20"/>
+                <w:lang w:val="es-US" w:eastAsia="es-CO"/>
+              </w:rPr>
+              <w:t>=”</w:t>
             </w:r>
             <w:r>
               <w:rPr>
@@ -2181,116 +2220,12 @@
                 <w:szCs w:val="20"/>
                 <w:lang w:val="en-US" w:eastAsia="es-CO"/>
               </w:rPr>
-              <w:t xml:space="preserve"> </w:t>
-            </w:r>
-            <w:r>
-              <w:rPr>
-                <w:rFonts w:ascii="Times New Roman" w:eastAsia="Times New Roman" w:hAnsi="Times New Roman" w:cs="Times New Roman"/>
-                <w:sz w:val="20"/>
-                <w:szCs w:val="20"/>
-                <w:lang w:val="en-US" w:eastAsia="es-CO"/>
-              </w:rPr>
-              <w:t>7</w:t>
-            </w:r>
-            <w:r>
-              <w:rPr>
-                <w:rFonts w:ascii="Times New Roman" w:eastAsia="Times New Roman" w:hAnsi="Times New Roman" w:cs="Times New Roman"/>
-                <w:sz w:val="20"/>
-                <w:szCs w:val="20"/>
-                <w:lang w:val="en-US" w:eastAsia="es-CO"/>
-              </w:rPr>
-              <w:t>,</w:t>
-            </w:r>
-            <w:r>
-              <w:rPr>
-                <w:rFonts w:ascii="Times New Roman" w:eastAsia="Times New Roman" w:hAnsi="Times New Roman" w:cs="Times New Roman"/>
-                <w:sz w:val="20"/>
-                <w:szCs w:val="20"/>
-                <w:lang w:val="en-US" w:eastAsia="es-CO"/>
-              </w:rPr>
-              <w:t>8</w:t>
-            </w:r>
-            <w:r>
-              <w:rPr>
-                <w:rFonts w:ascii="Times New Roman" w:eastAsia="Times New Roman" w:hAnsi="Times New Roman" w:cs="Times New Roman"/>
-                <w:sz w:val="20"/>
-                <w:szCs w:val="20"/>
-                <w:lang w:val="en-US" w:eastAsia="es-CO"/>
-              </w:rPr>
-              <w:t>,</w:t>
-            </w:r>
-            <w:r>
-              <w:rPr>
-                <w:rFonts w:ascii="Times New Roman" w:eastAsia="Times New Roman" w:hAnsi="Times New Roman" w:cs="Times New Roman"/>
-                <w:sz w:val="20"/>
-                <w:szCs w:val="20"/>
-                <w:lang w:val="en-US" w:eastAsia="es-CO"/>
-              </w:rPr>
-              <w:t>9</w:t>
-            </w:r>
-            <w:r>
-              <w:rPr>
-                <w:rFonts w:ascii="Times New Roman" w:eastAsia="Times New Roman" w:hAnsi="Times New Roman" w:cs="Times New Roman"/>
-                <w:sz w:val="20"/>
-                <w:szCs w:val="20"/>
-                <w:lang w:val="en-US" w:eastAsia="es-CO"/>
-              </w:rPr>
-              <w:t>,</w:t>
-            </w:r>
-            <w:r>
-              <w:rPr>
-                <w:rFonts w:ascii="Times New Roman" w:eastAsia="Times New Roman" w:hAnsi="Times New Roman" w:cs="Times New Roman"/>
-                <w:sz w:val="20"/>
-                <w:szCs w:val="20"/>
-                <w:lang w:val="en-US" w:eastAsia="es-CO"/>
-              </w:rPr>
-              <w:t>10</w:t>
-            </w:r>
-            <w:r>
-              <w:rPr>
-                <w:rFonts w:ascii="Times New Roman" w:eastAsia="Times New Roman" w:hAnsi="Times New Roman" w:cs="Times New Roman"/>
-                <w:sz w:val="20"/>
-                <w:szCs w:val="20"/>
-                <w:lang w:val="en-US" w:eastAsia="es-CO"/>
-              </w:rPr>
-              <w:t xml:space="preserve"> and </w:t>
-            </w:r>
-            <w:r>
-              <w:rPr>
-                <w:rFonts w:ascii="Times New Roman" w:eastAsia="Times New Roman" w:hAnsi="Times New Roman" w:cs="Times New Roman"/>
-                <w:sz w:val="20"/>
-                <w:szCs w:val="20"/>
-                <w:lang w:val="en-US" w:eastAsia="es-CO"/>
-              </w:rPr>
-              <w:t>11</w:t>
-            </w:r>
-            <w:r>
-              <w:rPr>
-                <w:rFonts w:ascii="Times New Roman" w:eastAsia="Times New Roman" w:hAnsi="Times New Roman" w:cs="Times New Roman"/>
-                <w:sz w:val="20"/>
-                <w:szCs w:val="20"/>
-                <w:lang w:val="en-US" w:eastAsia="es-CO"/>
-              </w:rPr>
-              <w:t>.</w:t>
+              <w:t xml:space="preserve"> 7,8,9,10 and 11.</w:t>
             </w:r>
           </w:p>
         </w:tc>
       </w:tr>
     </w:tbl>
-    <w:p>
-      <w:pPr>
-        <w:spacing w:after="0" w:line="276" w:lineRule="auto"/>
-        <w:rPr>
-          <w:rFonts w:ascii="Times New Roman" w:eastAsia="Times New Roman" w:hAnsi="Times New Roman" w:cs="Times New Roman"/>
-          <w:b/>
-          <w:bCs/>
-          <w:color w:val="002060"/>
-          <w:sz w:val="24"/>
-          <w:szCs w:val="24"/>
-          <w:lang w:val="en-US" w:eastAsia="es-CO"/>
-        </w:rPr>
-      </w:pPr>
-    </w:p>
     <w:p>
       <w:pPr>
         <w:spacing w:after="0" w:line="276" w:lineRule="auto"/>
@@ -2874,14 +2809,25 @@
                 <w:lang w:val="es-US" w:eastAsia="es-CO"/>
               </w:rPr>
             </w:pPr>
-            <w:r>
-              <w:rPr>
-                <w:rFonts w:ascii="Times New Roman" w:eastAsia="Times New Roman" w:hAnsi="Times New Roman" w:cs="Times New Roman"/>
-                <w:sz w:val="20"/>
-                <w:szCs w:val="20"/>
-                <w:lang w:val="es-US" w:eastAsia="es-CO"/>
-              </w:rPr>
-              <w:t>Vertex=”</w:t>
+            <w:proofErr w:type="spellStart"/>
+            <w:r>
+              <w:rPr>
+                <w:rFonts w:ascii="Times New Roman" w:eastAsia="Times New Roman" w:hAnsi="Times New Roman" w:cs="Times New Roman"/>
+                <w:sz w:val="20"/>
+                <w:szCs w:val="20"/>
+                <w:lang w:val="es-US" w:eastAsia="es-CO"/>
+              </w:rPr>
+              <w:t>Vertex</w:t>
+            </w:r>
+            <w:proofErr w:type="spellEnd"/>
+            <w:r>
+              <w:rPr>
+                <w:rFonts w:ascii="Times New Roman" w:eastAsia="Times New Roman" w:hAnsi="Times New Roman" w:cs="Times New Roman"/>
+                <w:sz w:val="20"/>
+                <w:szCs w:val="20"/>
+                <w:lang w:val="es-US" w:eastAsia="es-CO"/>
+              </w:rPr>
+              <w:t>=”</w:t>
             </w:r>
             <w:r>
               <w:rPr>
@@ -2913,14 +2859,25 @@
                 <w:lang w:val="es-US" w:eastAsia="es-CO"/>
               </w:rPr>
             </w:pPr>
-            <w:r>
-              <w:rPr>
-                <w:rFonts w:ascii="Times New Roman" w:eastAsia="Times New Roman" w:hAnsi="Times New Roman" w:cs="Times New Roman"/>
-                <w:sz w:val="20"/>
-                <w:szCs w:val="20"/>
-                <w:lang w:val="es-US" w:eastAsia="es-CO"/>
-              </w:rPr>
-              <w:t>Vertex=”</w:t>
+            <w:proofErr w:type="spellStart"/>
+            <w:r>
+              <w:rPr>
+                <w:rFonts w:ascii="Times New Roman" w:eastAsia="Times New Roman" w:hAnsi="Times New Roman" w:cs="Times New Roman"/>
+                <w:sz w:val="20"/>
+                <w:szCs w:val="20"/>
+                <w:lang w:val="es-US" w:eastAsia="es-CO"/>
+              </w:rPr>
+              <w:t>Vertex</w:t>
+            </w:r>
+            <w:proofErr w:type="spellEnd"/>
+            <w:r>
+              <w:rPr>
+                <w:rFonts w:ascii="Times New Roman" w:eastAsia="Times New Roman" w:hAnsi="Times New Roman" w:cs="Times New Roman"/>
+                <w:sz w:val="20"/>
+                <w:szCs w:val="20"/>
+                <w:lang w:val="es-US" w:eastAsia="es-CO"/>
+              </w:rPr>
+              <w:t>=”</w:t>
             </w:r>
             <w:r>
               <w:rPr>
@@ -3149,31 +3106,7 @@
                 <w:bdr w:val="none" w:sz="0" w:space="0" w:color="auto" w:frame="1"/>
                 <w:lang w:val="en-US" w:eastAsia="es-CO"/>
               </w:rPr>
-              <w:t xml:space="preserve"> </w:t>
-            </w:r>
-            <w:r>
-              <w:rPr>
-                <w:rFonts w:ascii="Times New Roman" w:eastAsia="Times New Roman" w:hAnsi="Times New Roman" w:cs="Times New Roman"/>
-                <w:noProof/>
-                <w:color w:val="000000"/>
-                <w:sz w:val="20"/>
-                <w:szCs w:val="20"/>
-                <w:bdr w:val="none" w:sz="0" w:space="0" w:color="auto" w:frame="1"/>
-                <w:lang w:val="en-US" w:eastAsia="es-CO"/>
-              </w:rPr>
-              <w:t>edge</w:t>
-            </w:r>
-            <w:r>
-              <w:rPr>
-                <w:rFonts w:ascii="Times New Roman" w:eastAsia="Times New Roman" w:hAnsi="Times New Roman" w:cs="Times New Roman"/>
-                <w:noProof/>
-                <w:color w:val="000000"/>
-                <w:sz w:val="20"/>
-                <w:szCs w:val="20"/>
-                <w:bdr w:val="none" w:sz="0" w:space="0" w:color="auto" w:frame="1"/>
-                <w:lang w:val="en-US" w:eastAsia="es-CO"/>
-              </w:rPr>
-              <w:t xml:space="preserve"> in</w:t>
+              <w:t xml:space="preserve"> edge in</w:t>
             </w:r>
             <w:r>
               <w:rPr>
@@ -3505,25 +3438,7 @@
                 <w:szCs w:val="20"/>
                 <w:lang w:val="en-US" w:eastAsia="es-CO"/>
               </w:rPr>
-              <w:t>insert (</w:t>
-            </w:r>
-            <w:r>
-              <w:rPr>
-                <w:rFonts w:ascii="Times New Roman" w:eastAsia="Times New Roman" w:hAnsi="Times New Roman" w:cs="Times New Roman"/>
-                <w:sz w:val="20"/>
-                <w:szCs w:val="20"/>
-                <w:lang w:val="en-US" w:eastAsia="es-CO"/>
-              </w:rPr>
-              <w:t>Edge</w:t>
-            </w:r>
-            <w:r>
-              <w:rPr>
-                <w:rFonts w:ascii="Times New Roman" w:eastAsia="Times New Roman" w:hAnsi="Times New Roman" w:cs="Times New Roman"/>
-                <w:sz w:val="20"/>
-                <w:szCs w:val="20"/>
-                <w:lang w:val="en-US" w:eastAsia="es-CO"/>
-              </w:rPr>
-              <w:t>&lt;String&gt;)</w:t>
+              <w:t>insert (Edge&lt;String&gt;)</w:t>
             </w:r>
           </w:p>
         </w:tc>
@@ -3624,64 +3539,28 @@
                 <w:szCs w:val="20"/>
                 <w:lang w:val="en-US" w:eastAsia="es-CO"/>
               </w:rPr>
-              <w:t>Edge=(8,</w:t>
-            </w:r>
-            <w:r>
-              <w:rPr>
-                <w:rFonts w:ascii="Times New Roman" w:eastAsia="Times New Roman" w:hAnsi="Times New Roman" w:cs="Times New Roman"/>
-                <w:sz w:val="20"/>
-                <w:szCs w:val="20"/>
-                <w:lang w:val="en-US" w:eastAsia="es-CO"/>
-              </w:rPr>
-              <w:t>10</w:t>
-            </w:r>
-            <w:r>
-              <w:rPr>
-                <w:rFonts w:ascii="Times New Roman" w:eastAsia="Times New Roman" w:hAnsi="Times New Roman" w:cs="Times New Roman"/>
-                <w:sz w:val="20"/>
-                <w:szCs w:val="20"/>
-                <w:lang w:val="en-US" w:eastAsia="es-CO"/>
-              </w:rPr>
-              <w:t>,1)</w:t>
-            </w:r>
-          </w:p>
-          <w:p>
-            <w:pPr>
-              <w:spacing w:after="0" w:line="240" w:lineRule="auto"/>
-              <w:jc w:val="center"/>
-              <w:rPr>
-                <w:rFonts w:ascii="Times New Roman" w:eastAsia="Times New Roman" w:hAnsi="Times New Roman" w:cs="Times New Roman"/>
-                <w:sz w:val="20"/>
-                <w:szCs w:val="20"/>
-                <w:lang w:val="en-US" w:eastAsia="es-CO"/>
-              </w:rPr>
-            </w:pPr>
-            <w:r>
-              <w:rPr>
-                <w:rFonts w:ascii="Times New Roman" w:eastAsia="Times New Roman" w:hAnsi="Times New Roman" w:cs="Times New Roman"/>
-                <w:sz w:val="20"/>
-                <w:szCs w:val="20"/>
-                <w:lang w:val="en-US" w:eastAsia="es-CO"/>
-              </w:rPr>
-              <w:t>Edge=(8,</w:t>
-            </w:r>
-            <w:r>
-              <w:rPr>
-                <w:rFonts w:ascii="Times New Roman" w:eastAsia="Times New Roman" w:hAnsi="Times New Roman" w:cs="Times New Roman"/>
-                <w:sz w:val="20"/>
-                <w:szCs w:val="20"/>
-                <w:lang w:val="en-US" w:eastAsia="es-CO"/>
-              </w:rPr>
-              <w:t>11</w:t>
-            </w:r>
-            <w:r>
-              <w:rPr>
-                <w:rFonts w:ascii="Times New Roman" w:eastAsia="Times New Roman" w:hAnsi="Times New Roman" w:cs="Times New Roman"/>
-                <w:sz w:val="20"/>
-                <w:szCs w:val="20"/>
-                <w:lang w:val="en-US" w:eastAsia="es-CO"/>
-              </w:rPr>
-              <w:t>,1)</w:t>
+              <w:t>Edge=(8,10,1)</w:t>
+            </w:r>
+          </w:p>
+          <w:p>
+            <w:pPr>
+              <w:spacing w:after="0" w:line="240" w:lineRule="auto"/>
+              <w:jc w:val="center"/>
+              <w:rPr>
+                <w:rFonts w:ascii="Times New Roman" w:eastAsia="Times New Roman" w:hAnsi="Times New Roman" w:cs="Times New Roman"/>
+                <w:sz w:val="20"/>
+                <w:szCs w:val="20"/>
+                <w:lang w:val="en-US" w:eastAsia="es-CO"/>
+              </w:rPr>
+            </w:pPr>
+            <w:r>
+              <w:rPr>
+                <w:rFonts w:ascii="Times New Roman" w:eastAsia="Times New Roman" w:hAnsi="Times New Roman" w:cs="Times New Roman"/>
+                <w:sz w:val="20"/>
+                <w:szCs w:val="20"/>
+                <w:lang w:val="en-US" w:eastAsia="es-CO"/>
+              </w:rPr>
+              <w:t>Edge=(8,11,1)</w:t>
             </w:r>
           </w:p>
         </w:tc>
@@ -3776,7 +3655,6 @@
                 <w:szCs w:val="20"/>
                 <w:lang w:val="en-US" w:eastAsia="es-CO"/>
               </w:rPr>
-              <w:lastRenderedPageBreak/>
               <w:t>Graph</w:t>
             </w:r>
           </w:p>
@@ -3912,43 +3790,7 @@
                 <w:szCs w:val="20"/>
                 <w:lang w:val="en-US" w:eastAsia="es-CO"/>
               </w:rPr>
-              <w:t>Edge=(</w:t>
-            </w:r>
-            <w:r>
-              <w:rPr>
-                <w:rFonts w:ascii="Times New Roman" w:eastAsia="Times New Roman" w:hAnsi="Times New Roman" w:cs="Times New Roman"/>
-                <w:sz w:val="20"/>
-                <w:szCs w:val="20"/>
-                <w:lang w:val="en-US" w:eastAsia="es-CO"/>
-              </w:rPr>
-              <w:t>3</w:t>
-            </w:r>
-            <w:r>
-              <w:rPr>
-                <w:rFonts w:ascii="Times New Roman" w:eastAsia="Times New Roman" w:hAnsi="Times New Roman" w:cs="Times New Roman"/>
-                <w:sz w:val="20"/>
-                <w:szCs w:val="20"/>
-                <w:lang w:val="en-US" w:eastAsia="es-CO"/>
-              </w:rPr>
-              <w:t>,</w:t>
-            </w:r>
-            <w:r>
-              <w:rPr>
-                <w:rFonts w:ascii="Times New Roman" w:eastAsia="Times New Roman" w:hAnsi="Times New Roman" w:cs="Times New Roman"/>
-                <w:sz w:val="20"/>
-                <w:szCs w:val="20"/>
-                <w:lang w:val="en-US" w:eastAsia="es-CO"/>
-              </w:rPr>
-              <w:t>4</w:t>
-            </w:r>
-            <w:r>
-              <w:rPr>
-                <w:rFonts w:ascii="Times New Roman" w:eastAsia="Times New Roman" w:hAnsi="Times New Roman" w:cs="Times New Roman"/>
-                <w:sz w:val="20"/>
-                <w:szCs w:val="20"/>
-                <w:lang w:val="en-US" w:eastAsia="es-CO"/>
-              </w:rPr>
-              <w:t>,1)</w:t>
+              <w:t>Edge=(3,4,1)</w:t>
             </w:r>
           </w:p>
         </w:tc>
@@ -4061,6 +3903,7 @@
                 <w:szCs w:val="20"/>
                 <w:lang w:val="en-US" w:eastAsia="es-CO"/>
               </w:rPr>
+              <w:lastRenderedPageBreak/>
               <w:t>Graph</w:t>
             </w:r>
           </w:p>
@@ -4100,25 +3943,7 @@
                 <w:szCs w:val="20"/>
                 <w:lang w:val="en-US" w:eastAsia="es-CO"/>
               </w:rPr>
-              <w:t>insert (</w:t>
-            </w:r>
-            <w:r>
-              <w:rPr>
-                <w:rFonts w:ascii="Times New Roman" w:eastAsia="Times New Roman" w:hAnsi="Times New Roman" w:cs="Times New Roman"/>
-                <w:sz w:val="20"/>
-                <w:szCs w:val="20"/>
-                <w:lang w:val="en-US" w:eastAsia="es-CO"/>
-              </w:rPr>
-              <w:t>Edge</w:t>
-            </w:r>
-            <w:r>
-              <w:rPr>
-                <w:rFonts w:ascii="Times New Roman" w:eastAsia="Times New Roman" w:hAnsi="Times New Roman" w:cs="Times New Roman"/>
-                <w:sz w:val="20"/>
-                <w:szCs w:val="20"/>
-                <w:lang w:val="en-US" w:eastAsia="es-CO"/>
-              </w:rPr>
-              <w:t>&lt;String&gt;)</w:t>
+              <w:t>insert (Edge&lt;String&gt;)</w:t>
             </w:r>
           </w:p>
         </w:tc>
@@ -4196,43 +4021,7 @@
                 <w:szCs w:val="20"/>
                 <w:lang w:val="en-US" w:eastAsia="es-CO"/>
               </w:rPr>
-              <w:t>Edge=(</w:t>
-            </w:r>
-            <w:r>
-              <w:rPr>
-                <w:rFonts w:ascii="Times New Roman" w:eastAsia="Times New Roman" w:hAnsi="Times New Roman" w:cs="Times New Roman"/>
-                <w:sz w:val="20"/>
-                <w:szCs w:val="20"/>
-                <w:lang w:val="en-US" w:eastAsia="es-CO"/>
-              </w:rPr>
-              <w:t>1</w:t>
-            </w:r>
-            <w:r>
-              <w:rPr>
-                <w:rFonts w:ascii="Times New Roman" w:eastAsia="Times New Roman" w:hAnsi="Times New Roman" w:cs="Times New Roman"/>
-                <w:sz w:val="20"/>
-                <w:szCs w:val="20"/>
-                <w:lang w:val="en-US" w:eastAsia="es-CO"/>
-              </w:rPr>
-              <w:t>,</w:t>
-            </w:r>
-            <w:r>
-              <w:rPr>
-                <w:rFonts w:ascii="Times New Roman" w:eastAsia="Times New Roman" w:hAnsi="Times New Roman" w:cs="Times New Roman"/>
-                <w:sz w:val="20"/>
-                <w:szCs w:val="20"/>
-                <w:lang w:val="en-US" w:eastAsia="es-CO"/>
-              </w:rPr>
-              <w:t>10</w:t>
-            </w:r>
-            <w:r>
-              <w:rPr>
-                <w:rFonts w:ascii="Times New Roman" w:eastAsia="Times New Roman" w:hAnsi="Times New Roman" w:cs="Times New Roman"/>
-                <w:sz w:val="20"/>
-                <w:szCs w:val="20"/>
-                <w:lang w:val="en-US" w:eastAsia="es-CO"/>
-              </w:rPr>
-              <w:t>,1)</w:t>
+              <w:t>Edge=(1,10,1)</w:t>
             </w:r>
           </w:p>
         </w:tc>
@@ -4271,56 +4060,12 @@
                 <w:szCs w:val="20"/>
                 <w:lang w:val="en-US" w:eastAsia="es-CO"/>
               </w:rPr>
-              <w:t xml:space="preserve">The graph contains edge </w:t>
-            </w:r>
-            <w:r>
-              <w:rPr>
-                <w:rFonts w:ascii="Times New Roman" w:eastAsia="Times New Roman" w:hAnsi="Times New Roman" w:cs="Times New Roman"/>
-                <w:sz w:val="20"/>
-                <w:szCs w:val="20"/>
-                <w:lang w:val="en-US" w:eastAsia="es-CO"/>
-              </w:rPr>
-              <w:t>1</w:t>
-            </w:r>
-            <w:r>
-              <w:rPr>
-                <w:rFonts w:ascii="Times New Roman" w:eastAsia="Times New Roman" w:hAnsi="Times New Roman" w:cs="Times New Roman"/>
-                <w:sz w:val="20"/>
-                <w:szCs w:val="20"/>
-                <w:lang w:val="en-US" w:eastAsia="es-CO"/>
-              </w:rPr>
-              <w:t>-</w:t>
-            </w:r>
-            <w:r>
-              <w:rPr>
-                <w:rFonts w:ascii="Times New Roman" w:eastAsia="Times New Roman" w:hAnsi="Times New Roman" w:cs="Times New Roman"/>
-                <w:sz w:val="20"/>
-                <w:szCs w:val="20"/>
-                <w:lang w:val="en-US" w:eastAsia="es-CO"/>
-              </w:rPr>
-              <w:t>10</w:t>
-            </w:r>
-            <w:r>
-              <w:rPr>
-                <w:rFonts w:ascii="Times New Roman" w:eastAsia="Times New Roman" w:hAnsi="Times New Roman" w:cs="Times New Roman"/>
-                <w:sz w:val="20"/>
-                <w:szCs w:val="20"/>
-                <w:lang w:val="en-US" w:eastAsia="es-CO"/>
-              </w:rPr>
-              <w:t>.</w:t>
+              <w:t>The graph contains edge 1-10.</w:t>
             </w:r>
           </w:p>
         </w:tc>
       </w:tr>
     </w:tbl>
-    <w:p>
-      <w:pPr>
-        <w:spacing w:line="276" w:lineRule="auto"/>
-        <w:rPr>
-          <w:lang w:val="en-US"/>
-        </w:rPr>
-      </w:pPr>
-    </w:p>
     <w:p>
       <w:pPr>
         <w:spacing w:line="276" w:lineRule="auto"/>
@@ -4449,31 +4194,7 @@
                 <w:bdr w:val="none" w:sz="0" w:space="0" w:color="auto" w:frame="1"/>
                 <w:lang w:val="en-US" w:eastAsia="es-CO"/>
               </w:rPr>
-              <w:t xml:space="preserve"> </w:t>
-            </w:r>
-            <w:r>
-              <w:rPr>
-                <w:rFonts w:ascii="Times New Roman" w:eastAsia="Times New Roman" w:hAnsi="Times New Roman" w:cs="Times New Roman"/>
-                <w:noProof/>
-                <w:color w:val="000000"/>
-                <w:sz w:val="20"/>
-                <w:szCs w:val="20"/>
-                <w:bdr w:val="none" w:sz="0" w:space="0" w:color="auto" w:frame="1"/>
-                <w:lang w:val="en-US" w:eastAsia="es-CO"/>
-              </w:rPr>
-              <w:t>vertex</w:t>
-            </w:r>
-            <w:r>
-              <w:rPr>
-                <w:rFonts w:ascii="Times New Roman" w:eastAsia="Times New Roman" w:hAnsi="Times New Roman" w:cs="Times New Roman"/>
-                <w:noProof/>
-                <w:color w:val="000000"/>
-                <w:sz w:val="20"/>
-                <w:szCs w:val="20"/>
-                <w:bdr w:val="none" w:sz="0" w:space="0" w:color="auto" w:frame="1"/>
-                <w:lang w:val="en-US" w:eastAsia="es-CO"/>
-              </w:rPr>
-              <w:t xml:space="preserve"> in</w:t>
+              <w:t xml:space="preserve"> vertex in</w:t>
             </w:r>
             <w:r>
               <w:rPr>
@@ -4905,14 +4626,25 @@
                 <w:lang w:val="es-US" w:eastAsia="es-CO"/>
               </w:rPr>
             </w:pPr>
-            <w:r>
-              <w:rPr>
-                <w:rFonts w:ascii="Times New Roman" w:eastAsia="Times New Roman" w:hAnsi="Times New Roman" w:cs="Times New Roman"/>
-                <w:sz w:val="20"/>
-                <w:szCs w:val="20"/>
-                <w:lang w:val="es-US" w:eastAsia="es-CO"/>
-              </w:rPr>
-              <w:t>Vertex=”</w:t>
+            <w:proofErr w:type="spellStart"/>
+            <w:r>
+              <w:rPr>
+                <w:rFonts w:ascii="Times New Roman" w:eastAsia="Times New Roman" w:hAnsi="Times New Roman" w:cs="Times New Roman"/>
+                <w:sz w:val="20"/>
+                <w:szCs w:val="20"/>
+                <w:lang w:val="es-US" w:eastAsia="es-CO"/>
+              </w:rPr>
+              <w:t>Vertex</w:t>
+            </w:r>
+            <w:proofErr w:type="spellEnd"/>
+            <w:r>
+              <w:rPr>
+                <w:rFonts w:ascii="Times New Roman" w:eastAsia="Times New Roman" w:hAnsi="Times New Roman" w:cs="Times New Roman"/>
+                <w:sz w:val="20"/>
+                <w:szCs w:val="20"/>
+                <w:lang w:val="es-US" w:eastAsia="es-CO"/>
+              </w:rPr>
+              <w:t>=”</w:t>
             </w:r>
             <w:r>
               <w:rPr>
@@ -5138,14 +4870,25 @@
                 <w:lang w:val="es-US" w:eastAsia="es-CO"/>
               </w:rPr>
             </w:pPr>
-            <w:r>
-              <w:rPr>
-                <w:rFonts w:ascii="Times New Roman" w:eastAsia="Times New Roman" w:hAnsi="Times New Roman" w:cs="Times New Roman"/>
-                <w:sz w:val="20"/>
-                <w:szCs w:val="20"/>
-                <w:lang w:val="es-US" w:eastAsia="es-CO"/>
-              </w:rPr>
-              <w:t>Vertex=”</w:t>
+            <w:proofErr w:type="spellStart"/>
+            <w:r>
+              <w:rPr>
+                <w:rFonts w:ascii="Times New Roman" w:eastAsia="Times New Roman" w:hAnsi="Times New Roman" w:cs="Times New Roman"/>
+                <w:sz w:val="20"/>
+                <w:szCs w:val="20"/>
+                <w:lang w:val="es-US" w:eastAsia="es-CO"/>
+              </w:rPr>
+              <w:t>Vertex</w:t>
+            </w:r>
+            <w:proofErr w:type="spellEnd"/>
+            <w:r>
+              <w:rPr>
+                <w:rFonts w:ascii="Times New Roman" w:eastAsia="Times New Roman" w:hAnsi="Times New Roman" w:cs="Times New Roman"/>
+                <w:sz w:val="20"/>
+                <w:szCs w:val="20"/>
+                <w:lang w:val="es-US" w:eastAsia="es-CO"/>
+              </w:rPr>
+              <w:t>=”</w:t>
             </w:r>
             <w:r>
               <w:rPr>
@@ -5177,14 +4920,25 @@
                 <w:lang w:val="es-US" w:eastAsia="es-CO"/>
               </w:rPr>
             </w:pPr>
-            <w:r>
-              <w:rPr>
-                <w:rFonts w:ascii="Times New Roman" w:eastAsia="Times New Roman" w:hAnsi="Times New Roman" w:cs="Times New Roman"/>
-                <w:sz w:val="20"/>
-                <w:szCs w:val="20"/>
-                <w:lang w:val="es-US" w:eastAsia="es-CO"/>
-              </w:rPr>
-              <w:t>Vertex=”</w:t>
+            <w:proofErr w:type="spellStart"/>
+            <w:r>
+              <w:rPr>
+                <w:rFonts w:ascii="Times New Roman" w:eastAsia="Times New Roman" w:hAnsi="Times New Roman" w:cs="Times New Roman"/>
+                <w:sz w:val="20"/>
+                <w:szCs w:val="20"/>
+                <w:lang w:val="es-US" w:eastAsia="es-CO"/>
+              </w:rPr>
+              <w:t>Vertex</w:t>
+            </w:r>
+            <w:proofErr w:type="spellEnd"/>
+            <w:r>
+              <w:rPr>
+                <w:rFonts w:ascii="Times New Roman" w:eastAsia="Times New Roman" w:hAnsi="Times New Roman" w:cs="Times New Roman"/>
+                <w:sz w:val="20"/>
+                <w:szCs w:val="20"/>
+                <w:lang w:val="es-US" w:eastAsia="es-CO"/>
+              </w:rPr>
+              <w:t>=”</w:t>
             </w:r>
             <w:r>
               <w:rPr>
@@ -5431,14 +5185,25 @@
                 <w:lang w:val="es-US" w:eastAsia="es-CO"/>
               </w:rPr>
             </w:pPr>
-            <w:r>
-              <w:rPr>
-                <w:rFonts w:ascii="Times New Roman" w:eastAsia="Times New Roman" w:hAnsi="Times New Roman" w:cs="Times New Roman"/>
-                <w:sz w:val="20"/>
-                <w:szCs w:val="20"/>
-                <w:lang w:val="es-US" w:eastAsia="es-CO"/>
-              </w:rPr>
-              <w:t>Vertex=”</w:t>
+            <w:proofErr w:type="spellStart"/>
+            <w:r>
+              <w:rPr>
+                <w:rFonts w:ascii="Times New Roman" w:eastAsia="Times New Roman" w:hAnsi="Times New Roman" w:cs="Times New Roman"/>
+                <w:sz w:val="20"/>
+                <w:szCs w:val="20"/>
+                <w:lang w:val="es-US" w:eastAsia="es-CO"/>
+              </w:rPr>
+              <w:t>Vertex</w:t>
+            </w:r>
+            <w:proofErr w:type="spellEnd"/>
+            <w:r>
+              <w:rPr>
+                <w:rFonts w:ascii="Times New Roman" w:eastAsia="Times New Roman" w:hAnsi="Times New Roman" w:cs="Times New Roman"/>
+                <w:sz w:val="20"/>
+                <w:szCs w:val="20"/>
+                <w:lang w:val="es-US" w:eastAsia="es-CO"/>
+              </w:rPr>
+              <w:t>=”</w:t>
             </w:r>
             <w:r>
               <w:rPr>
@@ -5470,14 +5235,25 @@
                 <w:lang w:val="es-US" w:eastAsia="es-CO"/>
               </w:rPr>
             </w:pPr>
-            <w:r>
-              <w:rPr>
-                <w:rFonts w:ascii="Times New Roman" w:eastAsia="Times New Roman" w:hAnsi="Times New Roman" w:cs="Times New Roman"/>
-                <w:sz w:val="20"/>
-                <w:szCs w:val="20"/>
-                <w:lang w:val="es-US" w:eastAsia="es-CO"/>
-              </w:rPr>
-              <w:t>Vertex=”</w:t>
+            <w:proofErr w:type="spellStart"/>
+            <w:r>
+              <w:rPr>
+                <w:rFonts w:ascii="Times New Roman" w:eastAsia="Times New Roman" w:hAnsi="Times New Roman" w:cs="Times New Roman"/>
+                <w:sz w:val="20"/>
+                <w:szCs w:val="20"/>
+                <w:lang w:val="es-US" w:eastAsia="es-CO"/>
+              </w:rPr>
+              <w:t>Vertex</w:t>
+            </w:r>
+            <w:proofErr w:type="spellEnd"/>
+            <w:r>
+              <w:rPr>
+                <w:rFonts w:ascii="Times New Roman" w:eastAsia="Times New Roman" w:hAnsi="Times New Roman" w:cs="Times New Roman"/>
+                <w:sz w:val="20"/>
+                <w:szCs w:val="20"/>
+                <w:lang w:val="es-US" w:eastAsia="es-CO"/>
+              </w:rPr>
+              <w:t>=”</w:t>
             </w:r>
             <w:r>
               <w:rPr>
@@ -5567,16 +5343,750 @@
                 <w:szCs w:val="20"/>
                 <w:lang w:val="en-US" w:eastAsia="es-CO"/>
               </w:rPr>
-              <w:t xml:space="preserve">Vertex 6 </w:t>
-            </w:r>
-            <w:r>
-              <w:rPr>
-                <w:rFonts w:ascii="Times New Roman" w:eastAsia="Times New Roman" w:hAnsi="Times New Roman" w:cs="Times New Roman"/>
-                <w:sz w:val="20"/>
-                <w:szCs w:val="20"/>
-                <w:lang w:val="en-US" w:eastAsia="es-CO"/>
-              </w:rPr>
-              <w:t>has been deleted</w:t>
+              <w:t>Vertex 6 has been deleted</w:t>
+            </w:r>
+          </w:p>
+        </w:tc>
+      </w:tr>
+    </w:tbl>
+    <w:p>
+      <w:pPr>
+        <w:spacing w:line="276" w:lineRule="auto"/>
+        <w:rPr>
+          <w:lang w:val="en-US"/>
+        </w:rPr>
+      </w:pPr>
+    </w:p>
+    <w:tbl>
+      <w:tblPr>
+        <w:tblW w:w="10915" w:type="dxa"/>
+        <w:tblInd w:w="-152" w:type="dxa"/>
+        <w:tblCellMar>
+          <w:top w:w="15" w:type="dxa"/>
+          <w:left w:w="15" w:type="dxa"/>
+          <w:bottom w:w="15" w:type="dxa"/>
+          <w:right w:w="15" w:type="dxa"/>
+        </w:tblCellMar>
+        <w:tblLook w:val="04A0" w:firstRow="1" w:lastRow="0" w:firstColumn="1" w:lastColumn="0" w:noHBand="0" w:noVBand="1"/>
+      </w:tblPr>
+      <w:tblGrid>
+        <w:gridCol w:w="1341"/>
+        <w:gridCol w:w="1893"/>
+        <w:gridCol w:w="745"/>
+        <w:gridCol w:w="2337"/>
+        <w:gridCol w:w="4599"/>
+      </w:tblGrid>
+      <w:tr>
+        <w:trPr>
+          <w:trHeight w:val="400"/>
+        </w:trPr>
+        <w:tc>
+          <w:tcPr>
+            <w:tcW w:w="10915" w:type="dxa"/>
+            <w:gridSpan w:val="5"/>
+            <w:tcBorders>
+              <w:top w:val="single" w:sz="8" w:space="0" w:color="000000"/>
+              <w:left w:val="single" w:sz="8" w:space="0" w:color="000000"/>
+              <w:bottom w:val="single" w:sz="8" w:space="0" w:color="000000"/>
+              <w:right w:val="single" w:sz="8" w:space="0" w:color="000000"/>
+            </w:tcBorders>
+            <w:tcMar>
+              <w:top w:w="100" w:type="dxa"/>
+              <w:left w:w="100" w:type="dxa"/>
+              <w:bottom w:w="100" w:type="dxa"/>
+              <w:right w:w="100" w:type="dxa"/>
+            </w:tcMar>
+            <w:hideMark/>
+          </w:tcPr>
+          <w:p>
+            <w:pPr>
+              <w:spacing w:after="0" w:line="240" w:lineRule="auto"/>
+              <w:rPr>
+                <w:rFonts w:ascii="Times New Roman" w:eastAsia="Times New Roman" w:hAnsi="Times New Roman" w:cs="Times New Roman"/>
+                <w:color w:val="000000"/>
+                <w:sz w:val="20"/>
+                <w:szCs w:val="20"/>
+                <w:u w:val="single"/>
+                <w:lang w:val="en-US" w:eastAsia="es-CO"/>
+              </w:rPr>
+            </w:pPr>
+            <w:r>
+              <w:rPr>
+                <w:rFonts w:ascii="Times New Roman" w:eastAsia="Times New Roman" w:hAnsi="Times New Roman" w:cs="Times New Roman"/>
+                <w:b/>
+                <w:bCs/>
+                <w:color w:val="000000"/>
+                <w:sz w:val="20"/>
+                <w:szCs w:val="20"/>
+                <w:lang w:val="en-US" w:eastAsia="es-CO"/>
+              </w:rPr>
+              <w:t>Test Objective:</w:t>
+            </w:r>
+            <w:r>
+              <w:rPr>
+                <w:rFonts w:ascii="Times New Roman" w:eastAsia="Times New Roman" w:hAnsi="Times New Roman" w:cs="Times New Roman"/>
+                <w:color w:val="000000"/>
+                <w:sz w:val="20"/>
+                <w:szCs w:val="20"/>
+                <w:lang w:val="en-US" w:eastAsia="es-CO"/>
+              </w:rPr>
+              <w:t xml:space="preserve"> </w:t>
+            </w:r>
+            <w:r>
+              <w:rPr>
+                <w:rFonts w:ascii="Times New Roman" w:eastAsia="Times New Roman" w:hAnsi="Times New Roman" w:cs="Times New Roman"/>
+                <w:noProof/>
+                <w:color w:val="000000"/>
+                <w:sz w:val="20"/>
+                <w:szCs w:val="20"/>
+                <w:bdr w:val="none" w:sz="0" w:space="0" w:color="auto" w:frame="1"/>
+                <w:lang w:val="en-US" w:eastAsia="es-CO"/>
+              </w:rPr>
+              <w:t>V</w:t>
+            </w:r>
+            <w:r>
+              <w:rPr>
+                <w:rFonts w:ascii="Times New Roman" w:eastAsia="Times New Roman" w:hAnsi="Times New Roman" w:cs="Times New Roman"/>
+                <w:noProof/>
+                <w:color w:val="000000"/>
+                <w:sz w:val="20"/>
+                <w:szCs w:val="20"/>
+                <w:bdr w:val="none" w:sz="0" w:space="0" w:color="auto" w:frame="1"/>
+                <w:lang w:val="en-US" w:eastAsia="es-CO"/>
+              </w:rPr>
+              <w:t>erify the Dijkstra method</w:t>
+            </w:r>
+          </w:p>
+        </w:tc>
+      </w:tr>
+      <w:tr>
+        <w:tc>
+          <w:tcPr>
+            <w:tcW w:w="1341" w:type="dxa"/>
+            <w:tcBorders>
+              <w:top w:val="single" w:sz="8" w:space="0" w:color="000000"/>
+              <w:left w:val="single" w:sz="8" w:space="0" w:color="000000"/>
+              <w:bottom w:val="single" w:sz="8" w:space="0" w:color="000000"/>
+              <w:right w:val="single" w:sz="8" w:space="0" w:color="000000"/>
+            </w:tcBorders>
+            <w:shd w:val="clear" w:color="auto" w:fill="EFEFEF"/>
+            <w:tcMar>
+              <w:top w:w="100" w:type="dxa"/>
+              <w:left w:w="100" w:type="dxa"/>
+              <w:bottom w:w="100" w:type="dxa"/>
+              <w:right w:w="100" w:type="dxa"/>
+            </w:tcMar>
+            <w:vAlign w:val="center"/>
+            <w:hideMark/>
+          </w:tcPr>
+          <w:p>
+            <w:pPr>
+              <w:spacing w:after="0" w:line="240" w:lineRule="auto"/>
+              <w:jc w:val="center"/>
+              <w:rPr>
+                <w:rFonts w:ascii="Times New Roman" w:eastAsia="Times New Roman" w:hAnsi="Times New Roman" w:cs="Times New Roman"/>
+                <w:sz w:val="20"/>
+                <w:szCs w:val="20"/>
+                <w:lang w:val="en-US" w:eastAsia="es-CO"/>
+              </w:rPr>
+            </w:pPr>
+            <w:r>
+              <w:rPr>
+                <w:rFonts w:ascii="Times New Roman" w:eastAsia="Times New Roman" w:hAnsi="Times New Roman" w:cs="Times New Roman"/>
+                <w:b/>
+                <w:bCs/>
+                <w:color w:val="000000"/>
+                <w:sz w:val="20"/>
+                <w:szCs w:val="20"/>
+                <w:lang w:val="en-US" w:eastAsia="es-CO"/>
+              </w:rPr>
+              <w:t>Class</w:t>
+            </w:r>
+          </w:p>
+        </w:tc>
+        <w:tc>
+          <w:tcPr>
+            <w:tcW w:w="0" w:type="auto"/>
+            <w:tcBorders>
+              <w:top w:val="single" w:sz="8" w:space="0" w:color="000000"/>
+              <w:left w:val="single" w:sz="8" w:space="0" w:color="000000"/>
+              <w:bottom w:val="single" w:sz="8" w:space="0" w:color="000000"/>
+              <w:right w:val="single" w:sz="8" w:space="0" w:color="000000"/>
+            </w:tcBorders>
+            <w:shd w:val="clear" w:color="auto" w:fill="EFEFEF"/>
+            <w:tcMar>
+              <w:top w:w="100" w:type="dxa"/>
+              <w:left w:w="100" w:type="dxa"/>
+              <w:bottom w:w="100" w:type="dxa"/>
+              <w:right w:w="100" w:type="dxa"/>
+            </w:tcMar>
+            <w:vAlign w:val="center"/>
+            <w:hideMark/>
+          </w:tcPr>
+          <w:p>
+            <w:pPr>
+              <w:spacing w:after="0" w:line="240" w:lineRule="auto"/>
+              <w:jc w:val="center"/>
+              <w:rPr>
+                <w:rFonts w:ascii="Times New Roman" w:eastAsia="Times New Roman" w:hAnsi="Times New Roman" w:cs="Times New Roman"/>
+                <w:sz w:val="20"/>
+                <w:szCs w:val="20"/>
+                <w:lang w:val="en-US" w:eastAsia="es-CO"/>
+              </w:rPr>
+            </w:pPr>
+            <w:r>
+              <w:rPr>
+                <w:rFonts w:ascii="Times New Roman" w:eastAsia="Times New Roman" w:hAnsi="Times New Roman" w:cs="Times New Roman"/>
+                <w:b/>
+                <w:bCs/>
+                <w:color w:val="000000"/>
+                <w:sz w:val="20"/>
+                <w:szCs w:val="20"/>
+                <w:lang w:val="en-US" w:eastAsia="es-CO"/>
+              </w:rPr>
+              <w:t>Method</w:t>
+            </w:r>
+          </w:p>
+        </w:tc>
+        <w:tc>
+          <w:tcPr>
+            <w:tcW w:w="0" w:type="auto"/>
+            <w:tcBorders>
+              <w:top w:val="single" w:sz="8" w:space="0" w:color="000000"/>
+              <w:left w:val="single" w:sz="8" w:space="0" w:color="000000"/>
+              <w:bottom w:val="single" w:sz="8" w:space="0" w:color="000000"/>
+              <w:right w:val="single" w:sz="8" w:space="0" w:color="000000"/>
+            </w:tcBorders>
+            <w:shd w:val="clear" w:color="auto" w:fill="EFEFEF"/>
+            <w:tcMar>
+              <w:top w:w="100" w:type="dxa"/>
+              <w:left w:w="100" w:type="dxa"/>
+              <w:bottom w:w="100" w:type="dxa"/>
+              <w:right w:w="100" w:type="dxa"/>
+            </w:tcMar>
+            <w:vAlign w:val="center"/>
+            <w:hideMark/>
+          </w:tcPr>
+          <w:p>
+            <w:pPr>
+              <w:spacing w:after="0" w:line="240" w:lineRule="auto"/>
+              <w:jc w:val="center"/>
+              <w:rPr>
+                <w:rFonts w:ascii="Times New Roman" w:eastAsia="Times New Roman" w:hAnsi="Times New Roman" w:cs="Times New Roman"/>
+                <w:sz w:val="20"/>
+                <w:szCs w:val="20"/>
+                <w:lang w:val="en-US" w:eastAsia="es-CO"/>
+              </w:rPr>
+            </w:pPr>
+            <w:r>
+              <w:rPr>
+                <w:rFonts w:ascii="Times New Roman" w:eastAsia="Times New Roman" w:hAnsi="Times New Roman" w:cs="Times New Roman"/>
+                <w:b/>
+                <w:bCs/>
+                <w:color w:val="000000"/>
+                <w:sz w:val="20"/>
+                <w:szCs w:val="20"/>
+                <w:lang w:val="en-US" w:eastAsia="es-CO"/>
+              </w:rPr>
+              <w:t>Stage</w:t>
+            </w:r>
+          </w:p>
+        </w:tc>
+        <w:tc>
+          <w:tcPr>
+            <w:tcW w:w="2337" w:type="dxa"/>
+            <w:tcBorders>
+              <w:top w:val="single" w:sz="8" w:space="0" w:color="000000"/>
+              <w:left w:val="single" w:sz="8" w:space="0" w:color="000000"/>
+              <w:bottom w:val="single" w:sz="8" w:space="0" w:color="000000"/>
+              <w:right w:val="single" w:sz="8" w:space="0" w:color="000000"/>
+            </w:tcBorders>
+            <w:shd w:val="clear" w:color="auto" w:fill="EFEFEF"/>
+            <w:tcMar>
+              <w:top w:w="100" w:type="dxa"/>
+              <w:left w:w="100" w:type="dxa"/>
+              <w:bottom w:w="100" w:type="dxa"/>
+              <w:right w:w="100" w:type="dxa"/>
+            </w:tcMar>
+            <w:vAlign w:val="center"/>
+            <w:hideMark/>
+          </w:tcPr>
+          <w:p>
+            <w:pPr>
+              <w:spacing w:after="0" w:line="240" w:lineRule="auto"/>
+              <w:jc w:val="center"/>
+              <w:rPr>
+                <w:rFonts w:ascii="Times New Roman" w:eastAsia="Times New Roman" w:hAnsi="Times New Roman" w:cs="Times New Roman"/>
+                <w:sz w:val="20"/>
+                <w:szCs w:val="20"/>
+                <w:lang w:val="en-US" w:eastAsia="es-CO"/>
+              </w:rPr>
+            </w:pPr>
+            <w:r>
+              <w:rPr>
+                <w:rFonts w:ascii="Times New Roman" w:eastAsia="Times New Roman" w:hAnsi="Times New Roman" w:cs="Times New Roman"/>
+                <w:b/>
+                <w:bCs/>
+                <w:color w:val="000000"/>
+                <w:sz w:val="20"/>
+                <w:szCs w:val="20"/>
+                <w:lang w:val="en-US" w:eastAsia="es-CO"/>
+              </w:rPr>
+              <w:t>Input Values</w:t>
+            </w:r>
+          </w:p>
+        </w:tc>
+        <w:tc>
+          <w:tcPr>
+            <w:tcW w:w="4599" w:type="dxa"/>
+            <w:tcBorders>
+              <w:top w:val="single" w:sz="8" w:space="0" w:color="000000"/>
+              <w:left w:val="single" w:sz="8" w:space="0" w:color="000000"/>
+              <w:bottom w:val="single" w:sz="8" w:space="0" w:color="000000"/>
+              <w:right w:val="single" w:sz="8" w:space="0" w:color="000000"/>
+            </w:tcBorders>
+            <w:shd w:val="clear" w:color="auto" w:fill="EFEFEF"/>
+            <w:tcMar>
+              <w:top w:w="100" w:type="dxa"/>
+              <w:left w:w="100" w:type="dxa"/>
+              <w:bottom w:w="100" w:type="dxa"/>
+              <w:right w:w="100" w:type="dxa"/>
+            </w:tcMar>
+            <w:vAlign w:val="center"/>
+            <w:hideMark/>
+          </w:tcPr>
+          <w:p>
+            <w:pPr>
+              <w:spacing w:after="0" w:line="240" w:lineRule="auto"/>
+              <w:jc w:val="center"/>
+              <w:rPr>
+                <w:rFonts w:ascii="Times New Roman" w:eastAsia="Times New Roman" w:hAnsi="Times New Roman" w:cs="Times New Roman"/>
+                <w:sz w:val="20"/>
+                <w:szCs w:val="20"/>
+                <w:lang w:val="en-US" w:eastAsia="es-CO"/>
+              </w:rPr>
+            </w:pPr>
+            <w:r>
+              <w:rPr>
+                <w:rFonts w:ascii="Times New Roman" w:eastAsia="Times New Roman" w:hAnsi="Times New Roman" w:cs="Times New Roman"/>
+                <w:b/>
+                <w:bCs/>
+                <w:color w:val="000000"/>
+                <w:sz w:val="20"/>
+                <w:szCs w:val="20"/>
+                <w:lang w:val="en-US" w:eastAsia="es-CO"/>
+              </w:rPr>
+              <w:t>Result</w:t>
+            </w:r>
+          </w:p>
+        </w:tc>
+      </w:tr>
+      <w:tr>
+        <w:trPr>
+          <w:trHeight w:val="1813"/>
+        </w:trPr>
+        <w:tc>
+          <w:tcPr>
+            <w:tcW w:w="1341" w:type="dxa"/>
+            <w:tcBorders>
+              <w:top w:val="single" w:sz="8" w:space="0" w:color="000000"/>
+              <w:left w:val="single" w:sz="8" w:space="0" w:color="000000"/>
+              <w:bottom w:val="single" w:sz="8" w:space="0" w:color="000000"/>
+              <w:right w:val="single" w:sz="8" w:space="0" w:color="000000"/>
+            </w:tcBorders>
+            <w:tcMar>
+              <w:top w:w="100" w:type="dxa"/>
+              <w:left w:w="100" w:type="dxa"/>
+              <w:bottom w:w="100" w:type="dxa"/>
+              <w:right w:w="100" w:type="dxa"/>
+            </w:tcMar>
+            <w:vAlign w:val="center"/>
+            <w:hideMark/>
+          </w:tcPr>
+          <w:p>
+            <w:pPr>
+              <w:spacing w:after="0" w:line="240" w:lineRule="auto"/>
+              <w:jc w:val="center"/>
+              <w:rPr>
+                <w:rFonts w:ascii="Times New Roman" w:eastAsia="Times New Roman" w:hAnsi="Times New Roman" w:cs="Times New Roman"/>
+                <w:sz w:val="20"/>
+                <w:szCs w:val="20"/>
+                <w:lang w:val="en-US" w:eastAsia="es-CO"/>
+              </w:rPr>
+            </w:pPr>
+            <w:r>
+              <w:rPr>
+                <w:rFonts w:ascii="Times New Roman" w:eastAsia="Times New Roman" w:hAnsi="Times New Roman" w:cs="Times New Roman"/>
+                <w:color w:val="000000"/>
+                <w:sz w:val="20"/>
+                <w:szCs w:val="20"/>
+                <w:lang w:val="en-US" w:eastAsia="es-CO"/>
+              </w:rPr>
+              <w:t>Graph</w:t>
+            </w:r>
+          </w:p>
+        </w:tc>
+        <w:tc>
+          <w:tcPr>
+            <w:tcW w:w="0" w:type="auto"/>
+            <w:tcBorders>
+              <w:top w:val="single" w:sz="8" w:space="0" w:color="000000"/>
+              <w:left w:val="single" w:sz="8" w:space="0" w:color="000000"/>
+              <w:bottom w:val="single" w:sz="8" w:space="0" w:color="000000"/>
+              <w:right w:val="single" w:sz="8" w:space="0" w:color="000000"/>
+            </w:tcBorders>
+            <w:tcMar>
+              <w:top w:w="100" w:type="dxa"/>
+              <w:left w:w="100" w:type="dxa"/>
+              <w:bottom w:w="100" w:type="dxa"/>
+              <w:right w:w="100" w:type="dxa"/>
+            </w:tcMar>
+            <w:vAlign w:val="center"/>
+            <w:hideMark/>
+          </w:tcPr>
+          <w:p>
+            <w:pPr>
+              <w:spacing w:after="0" w:line="240" w:lineRule="auto"/>
+              <w:jc w:val="center"/>
+              <w:rPr>
+                <w:rFonts w:ascii="Times New Roman" w:eastAsia="Times New Roman" w:hAnsi="Times New Roman" w:cs="Times New Roman"/>
+                <w:sz w:val="20"/>
+                <w:szCs w:val="20"/>
+                <w:lang w:eastAsia="es-CO"/>
+              </w:rPr>
+            </w:pPr>
+            <w:r>
+              <w:rPr>
+                <w:rFonts w:ascii="Times New Roman" w:eastAsia="Times New Roman" w:hAnsi="Times New Roman" w:cs="Times New Roman"/>
+                <w:sz w:val="20"/>
+                <w:szCs w:val="20"/>
+                <w:lang w:eastAsia="es-CO"/>
+              </w:rPr>
+              <w:t xml:space="preserve">Dijkstra </w:t>
+            </w:r>
+            <w:r>
+              <w:rPr>
+                <w:rFonts w:ascii="Times New Roman" w:eastAsia="Times New Roman" w:hAnsi="Times New Roman" w:cs="Times New Roman"/>
+                <w:sz w:val="20"/>
+                <w:szCs w:val="20"/>
+                <w:lang w:eastAsia="es-CO"/>
+              </w:rPr>
+              <w:t>(</w:t>
+            </w:r>
+            <w:proofErr w:type="spellStart"/>
+            <w:r>
+              <w:rPr>
+                <w:rFonts w:ascii="Times New Roman" w:eastAsia="Times New Roman" w:hAnsi="Times New Roman" w:cs="Times New Roman"/>
+                <w:sz w:val="20"/>
+                <w:szCs w:val="20"/>
+                <w:lang w:eastAsia="es-CO"/>
+              </w:rPr>
+              <w:t>Vertex</w:t>
+            </w:r>
+            <w:proofErr w:type="spellEnd"/>
+            <w:r>
+              <w:rPr>
+                <w:rFonts w:ascii="Times New Roman" w:eastAsia="Times New Roman" w:hAnsi="Times New Roman" w:cs="Times New Roman"/>
+                <w:sz w:val="20"/>
+                <w:szCs w:val="20"/>
+                <w:lang w:eastAsia="es-CO"/>
+              </w:rPr>
+              <w:t>&lt;</w:t>
+            </w:r>
+            <w:r>
+              <w:rPr>
+                <w:rFonts w:ascii="Times New Roman" w:eastAsia="Times New Roman" w:hAnsi="Times New Roman" w:cs="Times New Roman"/>
+                <w:sz w:val="20"/>
+                <w:szCs w:val="20"/>
+                <w:lang w:eastAsia="es-CO"/>
+              </w:rPr>
+              <w:t>V</w:t>
+            </w:r>
+            <w:r>
+              <w:rPr>
+                <w:rFonts w:ascii="Times New Roman" w:eastAsia="Times New Roman" w:hAnsi="Times New Roman" w:cs="Times New Roman"/>
+                <w:sz w:val="20"/>
+                <w:szCs w:val="20"/>
+                <w:lang w:eastAsia="es-CO"/>
+              </w:rPr>
+              <w:t>&gt;</w:t>
+            </w:r>
+            <w:r>
+              <w:rPr>
+                <w:rFonts w:ascii="Times New Roman" w:eastAsia="Times New Roman" w:hAnsi="Times New Roman" w:cs="Times New Roman"/>
+                <w:sz w:val="20"/>
+                <w:szCs w:val="20"/>
+                <w:lang w:eastAsia="es-CO"/>
+              </w:rPr>
+              <w:t xml:space="preserve"> </w:t>
+            </w:r>
+            <w:proofErr w:type="spellStart"/>
+            <w:r>
+              <w:rPr>
+                <w:rFonts w:ascii="Times New Roman" w:eastAsia="Times New Roman" w:hAnsi="Times New Roman" w:cs="Times New Roman"/>
+                <w:sz w:val="20"/>
+                <w:szCs w:val="20"/>
+                <w:lang w:eastAsia="es-CO"/>
+              </w:rPr>
+              <w:t>initial</w:t>
+            </w:r>
+            <w:proofErr w:type="spellEnd"/>
+            <w:r>
+              <w:rPr>
+                <w:rFonts w:ascii="Times New Roman" w:eastAsia="Times New Roman" w:hAnsi="Times New Roman" w:cs="Times New Roman"/>
+                <w:sz w:val="20"/>
+                <w:szCs w:val="20"/>
+                <w:lang w:eastAsia="es-CO"/>
+              </w:rPr>
+              <w:t xml:space="preserve">, </w:t>
+            </w:r>
+            <w:proofErr w:type="spellStart"/>
+            <w:r>
+              <w:rPr>
+                <w:rFonts w:ascii="Times New Roman" w:eastAsia="Times New Roman" w:hAnsi="Times New Roman" w:cs="Times New Roman"/>
+                <w:sz w:val="20"/>
+                <w:szCs w:val="20"/>
+                <w:lang w:eastAsia="es-CO"/>
+              </w:rPr>
+              <w:t>Vertex</w:t>
+            </w:r>
+            <w:proofErr w:type="spellEnd"/>
+            <w:r>
+              <w:rPr>
+                <w:rFonts w:ascii="Times New Roman" w:eastAsia="Times New Roman" w:hAnsi="Times New Roman" w:cs="Times New Roman"/>
+                <w:sz w:val="20"/>
+                <w:szCs w:val="20"/>
+                <w:lang w:eastAsia="es-CO"/>
+              </w:rPr>
+              <w:t>&lt;V&gt; final</w:t>
+            </w:r>
+            <w:r>
+              <w:rPr>
+                <w:rFonts w:ascii="Times New Roman" w:eastAsia="Times New Roman" w:hAnsi="Times New Roman" w:cs="Times New Roman"/>
+                <w:sz w:val="20"/>
+                <w:szCs w:val="20"/>
+                <w:lang w:eastAsia="es-CO"/>
+              </w:rPr>
+              <w:t>)</w:t>
+            </w:r>
+          </w:p>
+        </w:tc>
+        <w:tc>
+          <w:tcPr>
+            <w:tcW w:w="0" w:type="auto"/>
+            <w:tcBorders>
+              <w:top w:val="single" w:sz="8" w:space="0" w:color="000000"/>
+              <w:left w:val="single" w:sz="8" w:space="0" w:color="000000"/>
+              <w:bottom w:val="single" w:sz="8" w:space="0" w:color="000000"/>
+              <w:right w:val="single" w:sz="8" w:space="0" w:color="000000"/>
+            </w:tcBorders>
+            <w:tcMar>
+              <w:top w:w="100" w:type="dxa"/>
+              <w:left w:w="100" w:type="dxa"/>
+              <w:bottom w:w="100" w:type="dxa"/>
+              <w:right w:w="100" w:type="dxa"/>
+            </w:tcMar>
+            <w:vAlign w:val="center"/>
+            <w:hideMark/>
+          </w:tcPr>
+          <w:p>
+            <w:pPr>
+              <w:spacing w:after="0" w:line="240" w:lineRule="auto"/>
+              <w:jc w:val="center"/>
+              <w:rPr>
+                <w:rFonts w:ascii="Times New Roman" w:eastAsia="Times New Roman" w:hAnsi="Times New Roman" w:cs="Times New Roman"/>
+                <w:sz w:val="20"/>
+                <w:szCs w:val="20"/>
+                <w:lang w:val="en-US" w:eastAsia="es-CO"/>
+              </w:rPr>
+            </w:pPr>
+            <w:r>
+              <w:rPr>
+                <w:rFonts w:ascii="Times New Roman" w:hAnsi="Times New Roman" w:cs="Times New Roman"/>
+                <w:sz w:val="20"/>
+                <w:szCs w:val="20"/>
+                <w:lang w:val="en-US"/>
+              </w:rPr>
+              <w:t>Stage3</w:t>
+            </w:r>
+          </w:p>
+        </w:tc>
+        <w:tc>
+          <w:tcPr>
+            <w:tcW w:w="2337" w:type="dxa"/>
+            <w:tcBorders>
+              <w:top w:val="single" w:sz="8" w:space="0" w:color="000000"/>
+              <w:left w:val="single" w:sz="8" w:space="0" w:color="000000"/>
+              <w:bottom w:val="single" w:sz="8" w:space="0" w:color="000000"/>
+              <w:right w:val="single" w:sz="8" w:space="0" w:color="000000"/>
+            </w:tcBorders>
+            <w:tcMar>
+              <w:top w:w="100" w:type="dxa"/>
+              <w:left w:w="100" w:type="dxa"/>
+              <w:bottom w:w="100" w:type="dxa"/>
+              <w:right w:w="100" w:type="dxa"/>
+            </w:tcMar>
+            <w:vAlign w:val="center"/>
+            <w:hideMark/>
+          </w:tcPr>
+          <w:p>
+            <w:pPr>
+              <w:spacing w:after="0" w:line="240" w:lineRule="auto"/>
+              <w:jc w:val="center"/>
+              <w:rPr>
+                <w:rFonts w:ascii="Times New Roman" w:eastAsia="Times New Roman" w:hAnsi="Times New Roman" w:cs="Times New Roman"/>
+                <w:sz w:val="20"/>
+                <w:szCs w:val="20"/>
+                <w:lang w:val="es-US" w:eastAsia="es-CO"/>
+              </w:rPr>
+            </w:pPr>
+            <w:proofErr w:type="spellStart"/>
+            <w:r>
+              <w:rPr>
+                <w:rFonts w:ascii="Times New Roman" w:eastAsia="Times New Roman" w:hAnsi="Times New Roman" w:cs="Times New Roman"/>
+                <w:sz w:val="20"/>
+                <w:szCs w:val="20"/>
+                <w:lang w:val="es-US" w:eastAsia="es-CO"/>
+              </w:rPr>
+              <w:t>Vertex</w:t>
+            </w:r>
+            <w:proofErr w:type="spellEnd"/>
+            <w:r>
+              <w:rPr>
+                <w:rFonts w:ascii="Times New Roman" w:eastAsia="Times New Roman" w:hAnsi="Times New Roman" w:cs="Times New Roman"/>
+                <w:sz w:val="20"/>
+                <w:szCs w:val="20"/>
+                <w:lang w:val="es-US" w:eastAsia="es-CO"/>
+              </w:rPr>
+              <w:t>=”</w:t>
+            </w:r>
+            <w:r>
+              <w:rPr>
+                <w:rFonts w:ascii="Times New Roman" w:eastAsia="Times New Roman" w:hAnsi="Times New Roman" w:cs="Times New Roman"/>
+                <w:sz w:val="20"/>
+                <w:szCs w:val="20"/>
+                <w:lang w:val="es-US" w:eastAsia="es-CO"/>
+              </w:rPr>
+              <w:t>1</w:t>
+            </w:r>
+            <w:r>
+              <w:rPr>
+                <w:rFonts w:ascii="Times New Roman" w:eastAsia="Times New Roman" w:hAnsi="Times New Roman" w:cs="Times New Roman"/>
+                <w:sz w:val="20"/>
+                <w:szCs w:val="20"/>
+                <w:lang w:val="es-US" w:eastAsia="es-CO"/>
+              </w:rPr>
+              <w:t>”</w:t>
+            </w:r>
+          </w:p>
+          <w:p>
+            <w:pPr>
+              <w:spacing w:after="0" w:line="240" w:lineRule="auto"/>
+              <w:jc w:val="center"/>
+              <w:rPr>
+                <w:rFonts w:ascii="Times New Roman" w:eastAsia="Times New Roman" w:hAnsi="Times New Roman" w:cs="Times New Roman"/>
+                <w:sz w:val="20"/>
+                <w:szCs w:val="20"/>
+                <w:lang w:val="es-US" w:eastAsia="es-CO"/>
+              </w:rPr>
+            </w:pPr>
+            <w:proofErr w:type="spellStart"/>
+            <w:r>
+              <w:rPr>
+                <w:rFonts w:ascii="Times New Roman" w:eastAsia="Times New Roman" w:hAnsi="Times New Roman" w:cs="Times New Roman"/>
+                <w:sz w:val="20"/>
+                <w:szCs w:val="20"/>
+                <w:lang w:val="es-US" w:eastAsia="es-CO"/>
+              </w:rPr>
+              <w:t>Vertex</w:t>
+            </w:r>
+            <w:proofErr w:type="spellEnd"/>
+            <w:r>
+              <w:rPr>
+                <w:rFonts w:ascii="Times New Roman" w:eastAsia="Times New Roman" w:hAnsi="Times New Roman" w:cs="Times New Roman"/>
+                <w:sz w:val="20"/>
+                <w:szCs w:val="20"/>
+                <w:lang w:val="es-US" w:eastAsia="es-CO"/>
+              </w:rPr>
+              <w:t>=”</w:t>
+            </w:r>
+            <w:r>
+              <w:rPr>
+                <w:rFonts w:ascii="Times New Roman" w:eastAsia="Times New Roman" w:hAnsi="Times New Roman" w:cs="Times New Roman"/>
+                <w:sz w:val="20"/>
+                <w:szCs w:val="20"/>
+                <w:lang w:val="es-US" w:eastAsia="es-CO"/>
+              </w:rPr>
+              <w:t>1</w:t>
+            </w:r>
+            <w:r>
+              <w:rPr>
+                <w:rFonts w:ascii="Times New Roman" w:eastAsia="Times New Roman" w:hAnsi="Times New Roman" w:cs="Times New Roman"/>
+                <w:sz w:val="20"/>
+                <w:szCs w:val="20"/>
+                <w:lang w:val="es-US" w:eastAsia="es-CO"/>
+              </w:rPr>
+              <w:t>1</w:t>
+            </w:r>
+            <w:r>
+              <w:rPr>
+                <w:rFonts w:ascii="Times New Roman" w:eastAsia="Times New Roman" w:hAnsi="Times New Roman" w:cs="Times New Roman"/>
+                <w:sz w:val="20"/>
+                <w:szCs w:val="20"/>
+                <w:lang w:val="es-US" w:eastAsia="es-CO"/>
+              </w:rPr>
+              <w:t>”</w:t>
+            </w:r>
+          </w:p>
+          <w:p>
+            <w:pPr>
+              <w:spacing w:after="0" w:line="240" w:lineRule="auto"/>
+              <w:jc w:val="center"/>
+              <w:rPr>
+                <w:rFonts w:ascii="Times New Roman" w:eastAsia="Times New Roman" w:hAnsi="Times New Roman" w:cs="Times New Roman"/>
+                <w:sz w:val="20"/>
+                <w:szCs w:val="20"/>
+                <w:lang w:val="es-US" w:eastAsia="es-CO"/>
+              </w:rPr>
+            </w:pPr>
+          </w:p>
+        </w:tc>
+        <w:tc>
+          <w:tcPr>
+            <w:tcW w:w="4599" w:type="dxa"/>
+            <w:tcBorders>
+              <w:top w:val="single" w:sz="8" w:space="0" w:color="000000"/>
+              <w:left w:val="single" w:sz="8" w:space="0" w:color="000000"/>
+              <w:bottom w:val="single" w:sz="8" w:space="0" w:color="000000"/>
+              <w:right w:val="single" w:sz="8" w:space="0" w:color="000000"/>
+            </w:tcBorders>
+            <w:tcMar>
+              <w:top w:w="100" w:type="dxa"/>
+              <w:left w:w="100" w:type="dxa"/>
+              <w:bottom w:w="100" w:type="dxa"/>
+              <w:right w:w="100" w:type="dxa"/>
+            </w:tcMar>
+            <w:vAlign w:val="center"/>
+            <w:hideMark/>
+          </w:tcPr>
+          <w:p>
+            <w:pPr>
+              <w:spacing w:after="0" w:line="240" w:lineRule="auto"/>
+              <w:rPr>
+                <w:rFonts w:ascii="Times New Roman" w:eastAsia="Times New Roman" w:hAnsi="Times New Roman" w:cs="Times New Roman"/>
+                <w:sz w:val="20"/>
+                <w:szCs w:val="20"/>
+                <w:lang w:val="en-US" w:eastAsia="es-CO"/>
+              </w:rPr>
+            </w:pPr>
+            <w:r>
+              <w:rPr>
+                <w:rFonts w:ascii="Times New Roman" w:eastAsia="Times New Roman" w:hAnsi="Times New Roman" w:cs="Times New Roman"/>
+                <w:sz w:val="20"/>
+                <w:szCs w:val="20"/>
+                <w:lang w:val="en-US" w:eastAsia="es-CO"/>
+              </w:rPr>
+              <w:t>A stack with the minimum path length from the given starting node to the end node.</w:t>
             </w:r>
           </w:p>
         </w:tc>
@@ -5998,7 +6508,7 @@
   <w:style w:type="paragraph" w:default="1" w:styleId="Normal">
     <w:name w:val="Normal"/>
     <w:qFormat/>
-    <w:rsid w:val="00E16779"/>
+    <w:rsid w:val="00152679"/>
   </w:style>
   <w:style w:type="character" w:default="1" w:styleId="Fuentedeprrafopredeter">
     <w:name w:val="Default Paragraph Font"/>

</xml_diff>

<commit_message>
Test Cases Design updated, Stage 4 for Dijkstra Test created
</commit_message>
<xml_diff>
--- a/docs/Test Cases Design.docx
+++ b/docs/Test Cases Design.docx
@@ -737,6 +737,128 @@
           </w:p>
         </w:tc>
       </w:tr>
+      <w:tr>
+        <w:trPr>
+          <w:jc w:val="center"/>
+        </w:trPr>
+        <w:tc>
+          <w:tcPr>
+            <w:tcW w:w="2254" w:type="dxa"/>
+            <w:tcBorders>
+              <w:top w:val="single" w:sz="8" w:space="0" w:color="000000"/>
+              <w:left w:val="single" w:sz="8" w:space="0" w:color="000000"/>
+              <w:bottom w:val="single" w:sz="8" w:space="0" w:color="000000"/>
+              <w:right w:val="single" w:sz="8" w:space="0" w:color="000000"/>
+            </w:tcBorders>
+            <w:tcMar>
+              <w:top w:w="100" w:type="dxa"/>
+              <w:left w:w="100" w:type="dxa"/>
+              <w:bottom w:w="100" w:type="dxa"/>
+              <w:right w:w="100" w:type="dxa"/>
+            </w:tcMar>
+            <w:vAlign w:val="center"/>
+          </w:tcPr>
+          <w:p>
+            <w:pPr>
+              <w:spacing w:after="0" w:line="240" w:lineRule="auto"/>
+              <w:jc w:val="center"/>
+              <w:rPr>
+                <w:rFonts w:ascii="Times New Roman" w:hAnsi="Times New Roman" w:cs="Times New Roman"/>
+                <w:sz w:val="20"/>
+                <w:szCs w:val="20"/>
+                <w:lang w:val="en-US"/>
+              </w:rPr>
+            </w:pPr>
+            <w:r>
+              <w:rPr>
+                <w:rFonts w:ascii="Times New Roman" w:hAnsi="Times New Roman" w:cs="Times New Roman"/>
+                <w:sz w:val="20"/>
+                <w:szCs w:val="20"/>
+                <w:lang w:val="en-US"/>
+              </w:rPr>
+              <w:t>Stage 4</w:t>
+            </w:r>
+          </w:p>
+        </w:tc>
+        <w:tc>
+          <w:tcPr>
+            <w:tcW w:w="2708" w:type="dxa"/>
+            <w:tcBorders>
+              <w:top w:val="single" w:sz="8" w:space="0" w:color="000000"/>
+              <w:left w:val="single" w:sz="8" w:space="0" w:color="000000"/>
+              <w:bottom w:val="single" w:sz="8" w:space="0" w:color="000000"/>
+              <w:right w:val="single" w:sz="8" w:space="0" w:color="000000"/>
+            </w:tcBorders>
+            <w:tcMar>
+              <w:top w:w="100" w:type="dxa"/>
+              <w:left w:w="100" w:type="dxa"/>
+              <w:bottom w:w="100" w:type="dxa"/>
+              <w:right w:w="100" w:type="dxa"/>
+            </w:tcMar>
+            <w:vAlign w:val="center"/>
+          </w:tcPr>
+          <w:p>
+            <w:pPr>
+              <w:spacing w:after="0" w:line="240" w:lineRule="auto"/>
+              <w:jc w:val="center"/>
+              <w:rPr>
+                <w:rFonts w:ascii="Times New Roman" w:eastAsia="Times New Roman" w:hAnsi="Times New Roman" w:cs="Times New Roman"/>
+                <w:sz w:val="20"/>
+                <w:szCs w:val="20"/>
+                <w:lang w:val="en-US" w:eastAsia="es-CO"/>
+              </w:rPr>
+            </w:pPr>
+            <w:proofErr w:type="spellStart"/>
+            <w:r>
+              <w:rPr>
+                <w:rFonts w:ascii="Times New Roman" w:eastAsia="Times New Roman" w:hAnsi="Times New Roman" w:cs="Times New Roman"/>
+                <w:sz w:val="20"/>
+                <w:szCs w:val="20"/>
+                <w:lang w:val="en-US" w:eastAsia="es-CO"/>
+              </w:rPr>
+              <w:t>Graph</w:t>
+            </w:r>
+            <w:r>
+              <w:rPr>
+                <w:rFonts w:ascii="Times New Roman" w:eastAsia="Times New Roman" w:hAnsi="Times New Roman" w:cs="Times New Roman"/>
+                <w:color w:val="000000"/>
+                <w:sz w:val="20"/>
+                <w:szCs w:val="20"/>
+                <w:lang w:val="en-US" w:eastAsia="es-CO"/>
+              </w:rPr>
+              <w:t>Test</w:t>
+            </w:r>
+            <w:proofErr w:type="spellEnd"/>
+          </w:p>
+        </w:tc>
+        <w:tc>
+          <w:tcPr>
+            <w:tcW w:w="5953" w:type="dxa"/>
+            <w:tcBorders>
+              <w:top w:val="single" w:sz="8" w:space="0" w:color="000000"/>
+              <w:left w:val="single" w:sz="8" w:space="0" w:color="000000"/>
+              <w:bottom w:val="single" w:sz="8" w:space="0" w:color="000000"/>
+              <w:right w:val="single" w:sz="8" w:space="0" w:color="000000"/>
+            </w:tcBorders>
+            <w:tcMar>
+              <w:top w:w="100" w:type="dxa"/>
+              <w:left w:w="100" w:type="dxa"/>
+              <w:bottom w:w="100" w:type="dxa"/>
+              <w:right w:w="100" w:type="dxa"/>
+            </w:tcMar>
+            <w:vAlign w:val="center"/>
+          </w:tcPr>
+          <w:p>
+            <w:pPr>
+              <w:spacing w:after="0" w:line="240" w:lineRule="auto"/>
+              <w:jc w:val="center"/>
+              <w:rPr>
+                <w:noProof/>
+              </w:rPr>
+            </w:pPr>
+          </w:p>
+        </w:tc>
+      </w:tr>
     </w:tbl>
     <w:p>
       <w:pPr>
@@ -5907,7 +6029,16 @@
                 <w:szCs w:val="20"/>
                 <w:lang w:val="en-US"/>
               </w:rPr>
-              <w:t>Stage3</w:t>
+              <w:t>Stage</w:t>
+            </w:r>
+            <w:r>
+              <w:rPr>
+                <w:rFonts w:ascii="Times New Roman" w:hAnsi="Times New Roman" w:cs="Times New Roman"/>
+                <w:sz w:val="20"/>
+                <w:szCs w:val="20"/>
+                <w:lang w:val="en-US"/>
+              </w:rPr>
+              <w:t>4</w:t>
             </w:r>
           </w:p>
         </w:tc>
@@ -6017,16 +6148,7 @@
                 <w:szCs w:val="20"/>
                 <w:lang w:val="es-US" w:eastAsia="es-CO"/>
               </w:rPr>
-              <w:t>1</w:t>
-            </w:r>
-            <w:r>
-              <w:rPr>
-                <w:rFonts w:ascii="Times New Roman" w:eastAsia="Times New Roman" w:hAnsi="Times New Roman" w:cs="Times New Roman"/>
-                <w:sz w:val="20"/>
-                <w:szCs w:val="20"/>
-                <w:lang w:val="es-US" w:eastAsia="es-CO"/>
-              </w:rPr>
-              <w:t>1</w:t>
+              <w:t>5</w:t>
             </w:r>
             <w:r>
               <w:rPr>

</xml_diff>